<commit_message>
Include when to send letter info on instructions. #7
</commit_message>
<xml_diff>
--- a/docassemble/MichiganLetterToLandlordReRet/data/templates/letter_to_landlord_security_next_steps.docx
+++ b/docassemble/MichiganLetterToLandlordReRet/data/templates/letter_to_landlord_security_next_steps.docx
@@ -545,8 +545,168 @@
           <w:rFonts w:ascii="Calibri" w:hAnsi="Calibri" w:cs="Calibri"/>
         </w:rPr>
       </w:pPr>
-      <w:bookmarkStart w:id="0" w:name="_4szgtqe6ov1h"/>
+      <w:r>
+        <w:rPr>
+          <w:rFonts w:ascii="Calibri" w:hAnsi="Calibri" w:cs="Calibri"/>
+        </w:rPr>
+        <w:t xml:space="preserve">When </w:t>
+      </w:r>
+      <w:r>
+        <w:rPr>
+          <w:rFonts w:ascii="Calibri" w:hAnsi="Calibri" w:cs="Calibri"/>
+        </w:rPr>
+        <w:t>do I send my letter?</w:t>
+      </w:r>
+    </w:p>
+    <w:p>
+      <w:pPr>
+        <w:pStyle w:val="NumberedList"/>
+        <w:spacing w:line="276" w:lineRule="auto"/>
+        <w:rPr>
+          <w:rFonts w:ascii="Calibri" w:hAnsi="Calibri" w:cs="Calibri"/>
+          <w:color w:val="2C2927"/>
+        </w:rPr>
+      </w:pPr>
+      <w:r>
+        <w:rPr>
+          <w:rFonts w:ascii="Calibri" w:hAnsi="Calibri" w:cs="Calibri"/>
+          <w:color w:val="2C2927"/>
+        </w:rPr>
+        <w:t xml:space="preserve">{% if </w:t>
+      </w:r>
+      <w:r>
+        <w:rPr>
+          <w:rFonts w:ascii="Calibri" w:hAnsi="Calibri" w:cs="Calibri"/>
+          <w:color w:val="2C2927"/>
+        </w:rPr>
+        <w:t xml:space="preserve">not </w:t>
+      </w:r>
+      <w:r>
+        <w:rPr>
+          <w:rFonts w:ascii="Calibri" w:hAnsi="Calibri" w:cs="Calibri"/>
+          <w:color w:val="2C2927"/>
+        </w:rPr>
+        <w:t>thirty_days</w:t>
+      </w:r>
+      <w:r>
+        <w:rPr>
+          <w:rFonts w:ascii="Calibri" w:hAnsi="Calibri" w:cs="Calibri"/>
+          <w:color w:val="2C2927"/>
+        </w:rPr>
+        <w:t xml:space="preserve"> </w:t>
+      </w:r>
+      <w:r>
+        <w:rPr>
+          <w:rFonts w:ascii="Calibri" w:hAnsi="Calibri" w:cs="Calibri"/>
+          <w:color w:val="2C2927"/>
+        </w:rPr>
+        <w:t xml:space="preserve">or </w:t>
+      </w:r>
+      <w:r>
+        <w:rPr>
+          <w:rFonts w:ascii="Calibri" w:hAnsi="Calibri" w:cs="Calibri"/>
+          <w:color w:val="2C2927"/>
+        </w:rPr>
+        <w:t>(vacation_date + timedelta(days=30) &gt; today()</w:t>
+      </w:r>
+      <w:r>
+        <w:rPr>
+          <w:rFonts w:ascii="Calibri" w:hAnsi="Calibri" w:cs="Calibri"/>
+          <w:color w:val="2C2927"/>
+        </w:rPr>
+        <w:t xml:space="preserve">) </w:t>
+      </w:r>
+      <w:r>
+        <w:rPr>
+          <w:rFonts w:ascii="Calibri" w:hAnsi="Calibri" w:cs="Calibri"/>
+          <w:color w:val="2C2927"/>
+        </w:rPr>
+        <w:t>%}</w:t>
+      </w:r>
+      <w:r>
+        <w:rPr>
+          <w:rFonts w:ascii="Calibri" w:hAnsi="Calibri" w:cs="Calibri"/>
+          <w:color w:val="2C2927"/>
+        </w:rPr>
+        <w:t>Because it has not been 30 days since you moved out, the dat</w:t>
+      </w:r>
+      <w:r>
+        <w:rPr>
+          <w:rFonts w:ascii="Calibri" w:hAnsi="Calibri" w:cs="Calibri"/>
+          <w:color w:val="2C2927"/>
+        </w:rPr>
+        <w:t>e shown on your letter will be {</w:t>
+      </w:r>
+      <w:r>
+        <w:rPr>
+          <w:rFonts w:ascii="Calibri" w:hAnsi="Calibri" w:cs="Calibri"/>
+          <w:color w:val="2C2927"/>
+        </w:rPr>
+        <w:t xml:space="preserve">{ letter_date </w:t>
+      </w:r>
+      <w:r>
+        <w:rPr>
+          <w:rFonts w:ascii="Calibri" w:hAnsi="Calibri" w:cs="Calibri"/>
+          <w:color w:val="2C2927"/>
+        </w:rPr>
+        <w:t xml:space="preserve">}}. </w:t>
+      </w:r>
+      <w:r>
+        <w:rPr>
+          <w:rFonts w:ascii="Calibri" w:hAnsi="Calibri" w:cs="Calibri"/>
+          <w:b/>
+          <w:color w:val="2C2927"/>
+        </w:rPr>
+        <w:t>Do not send your letter before that date!</w:t>
+      </w:r>
+      <w:r>
+        <w:rPr>
+          <w:rFonts w:ascii="Calibri" w:hAnsi="Calibri" w:cs="Calibri"/>
+          <w:color w:val="2C2927"/>
+        </w:rPr>
+        <w:t xml:space="preserve"> </w:t>
+      </w:r>
+      <w:r>
+        <w:rPr>
+          <w:rFonts w:ascii="Calibri" w:hAnsi="Calibri" w:cs="Calibri"/>
+          <w:color w:val="2C2927"/>
+        </w:rPr>
+        <w:t>{% else %}</w:t>
+      </w:r>
+      <w:r>
+        <w:rPr>
+          <w:rFonts w:ascii="Calibri" w:hAnsi="Calibri" w:cs="Calibri"/>
+          <w:color w:val="2C2927"/>
+        </w:rPr>
+        <w:t>Send your letter as soon as possible.</w:t>
+      </w:r>
+      <w:r>
+        <w:rPr>
+          <w:rFonts w:ascii="Calibri" w:hAnsi="Calibri" w:cs="Calibri"/>
+          <w:color w:val="2C2927"/>
+        </w:rPr>
+        <w:t xml:space="preserve"> </w:t>
+      </w:r>
+      <w:r>
+        <w:rPr>
+          <w:rFonts w:ascii="Calibri" w:hAnsi="Calibri" w:cs="Calibri"/>
+          <w:color w:val="2C2927"/>
+        </w:rPr>
+        <w:t>{% endif %}</w:t>
+      </w:r>
+      <w:bookmarkStart w:id="0" w:name="_GoBack"/>
       <w:bookmarkEnd w:id="0"/>
+    </w:p>
+    <w:p>
+      <w:pPr>
+        <w:pStyle w:val="Heading2"/>
+        <w:spacing w:line="276" w:lineRule="auto"/>
+        <w:rPr>
+          <w:rFonts w:ascii="Calibri" w:hAnsi="Calibri" w:cs="Calibri"/>
+        </w:rPr>
+      </w:pPr>
+      <w:bookmarkStart w:id="1" w:name="_4szgtqe6ov1h"/>
+      <w:bookmarkEnd w:id="1"/>
       <w:r>
         <w:rPr>
           <w:rFonts w:ascii="Calibri" w:hAnsi="Calibri" w:cs="Calibri"/>
@@ -770,6 +930,106 @@
     </w:p>
     <w:p>
       <w:pPr>
+        <w:pStyle w:val="NumberedList"/>
+        <w:spacing w:line="276" w:lineRule="auto"/>
+        <w:rPr>
+          <w:rFonts w:ascii="Calibri" w:hAnsi="Calibri" w:cs="Calibri"/>
+          <w:color w:val="2C2927"/>
+        </w:rPr>
+      </w:pPr>
+    </w:p>
+    <w:p>
+      <w:pPr>
+        <w:pStyle w:val="NumberedList"/>
+        <w:spacing w:line="276" w:lineRule="auto"/>
+        <w:rPr>
+          <w:rFonts w:ascii="Calibri" w:hAnsi="Calibri" w:cs="Calibri"/>
+          <w:color w:val="2C2927"/>
+        </w:rPr>
+      </w:pPr>
+    </w:p>
+    <w:p>
+      <w:pPr>
+        <w:pStyle w:val="NumberedList"/>
+        <w:spacing w:line="276" w:lineRule="auto"/>
+        <w:rPr>
+          <w:rFonts w:ascii="Calibri" w:hAnsi="Calibri" w:cs="Calibri"/>
+          <w:color w:val="2C2927"/>
+        </w:rPr>
+      </w:pPr>
+    </w:p>
+    <w:p>
+      <w:pPr>
+        <w:pStyle w:val="NumberedList"/>
+        <w:spacing w:line="276" w:lineRule="auto"/>
+        <w:rPr>
+          <w:rFonts w:ascii="Calibri" w:hAnsi="Calibri" w:cs="Calibri"/>
+          <w:color w:val="2C2927"/>
+        </w:rPr>
+      </w:pPr>
+    </w:p>
+    <w:p>
+      <w:pPr>
+        <w:pStyle w:val="NumberedList"/>
+        <w:spacing w:line="276" w:lineRule="auto"/>
+        <w:rPr>
+          <w:rFonts w:ascii="Calibri" w:hAnsi="Calibri" w:cs="Calibri"/>
+          <w:color w:val="2C2927"/>
+        </w:rPr>
+      </w:pPr>
+    </w:p>
+    <w:p>
+      <w:pPr>
+        <w:pStyle w:val="NumberedList"/>
+        <w:spacing w:line="276" w:lineRule="auto"/>
+        <w:rPr>
+          <w:rFonts w:ascii="Calibri" w:hAnsi="Calibri" w:cs="Calibri"/>
+          <w:color w:val="2C2927"/>
+        </w:rPr>
+      </w:pPr>
+    </w:p>
+    <w:p>
+      <w:pPr>
+        <w:pStyle w:val="NumberedList"/>
+        <w:spacing w:line="276" w:lineRule="auto"/>
+        <w:rPr>
+          <w:rFonts w:ascii="Calibri" w:hAnsi="Calibri" w:cs="Calibri"/>
+          <w:color w:val="2C2927"/>
+        </w:rPr>
+      </w:pPr>
+    </w:p>
+    <w:p>
+      <w:pPr>
+        <w:pStyle w:val="NumberedList"/>
+        <w:spacing w:line="276" w:lineRule="auto"/>
+        <w:rPr>
+          <w:rFonts w:ascii="Calibri" w:hAnsi="Calibri" w:cs="Calibri"/>
+          <w:color w:val="2C2927"/>
+        </w:rPr>
+      </w:pPr>
+    </w:p>
+    <w:p>
+      <w:pPr>
+        <w:pStyle w:val="NumberedList"/>
+        <w:spacing w:line="276" w:lineRule="auto"/>
+        <w:rPr>
+          <w:rFonts w:ascii="Calibri" w:hAnsi="Calibri" w:cs="Calibri"/>
+          <w:color w:val="2C2927"/>
+        </w:rPr>
+      </w:pPr>
+    </w:p>
+    <w:p>
+      <w:pPr>
+        <w:pStyle w:val="NumberedList"/>
+        <w:spacing w:line="276" w:lineRule="auto"/>
+        <w:rPr>
+          <w:rFonts w:ascii="Calibri" w:hAnsi="Calibri" w:cs="Calibri"/>
+          <w:color w:val="2C2927"/>
+        </w:rPr>
+      </w:pPr>
+    </w:p>
+    <w:p>
+      <w:pPr>
         <w:pStyle w:val="Heading2"/>
         <w:spacing w:line="276" w:lineRule="auto"/>
         <w:rPr>
@@ -805,8 +1065,8 @@
           <w:color w:val="2C2927"/>
         </w:rPr>
       </w:pPr>
-      <w:bookmarkStart w:id="1" w:name="_7jbtnvplu76"/>
-      <w:bookmarkEnd w:id="1"/>
+      <w:bookmarkStart w:id="2" w:name="_7jbtnvplu76"/>
+      <w:bookmarkEnd w:id="2"/>
       <w:r>
         <w:rPr>
           <w:rFonts w:ascii="Calibri" w:hAnsi="Calibri" w:cs="Calibri"/>
@@ -980,58 +1240,6 @@
         </w:rPr>
         <w:t>’s mailbox.</w:t>
       </w:r>
-      <w:bookmarkStart w:id="2" w:name="_GoBack"/>
-      <w:bookmarkEnd w:id="2"/>
-    </w:p>
-    <w:p>
-      <w:pPr>
-        <w:pStyle w:val="NumberedList"/>
-        <w:spacing w:line="276" w:lineRule="auto"/>
-        <w:rPr>
-          <w:rFonts w:ascii="Calibri" w:hAnsi="Calibri" w:cs="Calibri"/>
-          <w:color w:val="E76735"/>
-        </w:rPr>
-      </w:pPr>
-    </w:p>
-    <w:p>
-      <w:pPr>
-        <w:pStyle w:val="NumberedList"/>
-        <w:spacing w:line="276" w:lineRule="auto"/>
-        <w:rPr>
-          <w:rFonts w:ascii="Calibri" w:hAnsi="Calibri" w:cs="Calibri"/>
-          <w:color w:val="E76735"/>
-        </w:rPr>
-      </w:pPr>
-    </w:p>
-    <w:p>
-      <w:pPr>
-        <w:pStyle w:val="NumberedList"/>
-        <w:spacing w:line="276" w:lineRule="auto"/>
-        <w:rPr>
-          <w:rFonts w:ascii="Calibri" w:hAnsi="Calibri" w:cs="Calibri"/>
-          <w:color w:val="E76735"/>
-        </w:rPr>
-      </w:pPr>
-    </w:p>
-    <w:p>
-      <w:pPr>
-        <w:pStyle w:val="NumberedList"/>
-        <w:spacing w:line="276" w:lineRule="auto"/>
-        <w:rPr>
-          <w:rFonts w:ascii="Calibri" w:hAnsi="Calibri" w:cs="Calibri"/>
-          <w:color w:val="E76735"/>
-        </w:rPr>
-      </w:pPr>
-    </w:p>
-    <w:p>
-      <w:pPr>
-        <w:pStyle w:val="NumberedList"/>
-        <w:spacing w:line="276" w:lineRule="auto"/>
-        <w:rPr>
-          <w:rFonts w:ascii="Calibri" w:hAnsi="Calibri" w:cs="Calibri"/>
-          <w:color w:val="E76735"/>
-        </w:rPr>
-      </w:pPr>
     </w:p>
     <w:p>
       <w:pPr>
@@ -1045,7 +1253,6 @@
         <w:rPr>
           <w:rFonts w:ascii="Calibri" w:hAnsi="Calibri" w:cs="Calibri"/>
         </w:rPr>
-        <w:br/>
         <w:t xml:space="preserve">How do I send </w:t>
       </w:r>
       <w:r>
@@ -1281,51 +1488,6 @@
         </w:rPr>
         <w:t>. You should also then send another copy of your letter to your landlord by regular mail.</w:t>
       </w:r>
-    </w:p>
-    <w:p>
-      <w:pPr>
-        <w:spacing w:line="276" w:lineRule="auto"/>
-        <w:rPr>
-          <w:rFonts w:ascii="Calibri" w:hAnsi="Calibri" w:cs="Calibri"/>
-          <w:color w:val="E76735"/>
-        </w:rPr>
-      </w:pPr>
-    </w:p>
-    <w:p>
-      <w:pPr>
-        <w:pStyle w:val="FrameContents"/>
-        <w:spacing w:line="276" w:lineRule="auto"/>
-        <w:rPr>
-          <w:rFonts w:ascii="Calibri" w:hAnsi="Calibri" w:cs="Calibri"/>
-        </w:rPr>
-      </w:pPr>
-    </w:p>
-    <w:p>
-      <w:pPr>
-        <w:pStyle w:val="FrameContents"/>
-        <w:spacing w:line="276" w:lineRule="auto"/>
-        <w:rPr>
-          <w:rFonts w:ascii="Calibri" w:hAnsi="Calibri" w:cs="Calibri"/>
-        </w:rPr>
-      </w:pPr>
-    </w:p>
-    <w:p>
-      <w:pPr>
-        <w:pStyle w:val="FrameContents"/>
-        <w:spacing w:line="276" w:lineRule="auto"/>
-        <w:rPr>
-          <w:rFonts w:ascii="Calibri" w:hAnsi="Calibri" w:cs="Calibri"/>
-        </w:rPr>
-      </w:pPr>
-    </w:p>
-    <w:p>
-      <w:pPr>
-        <w:pStyle w:val="FrameContents"/>
-        <w:spacing w:line="276" w:lineRule="auto"/>
-        <w:rPr>
-          <w:rFonts w:ascii="Calibri" w:hAnsi="Calibri" w:cs="Calibri"/>
-        </w:rPr>
-      </w:pPr>
     </w:p>
     <w:p>
       <w:pPr>

</xml_diff>

<commit_message>
Various enhancements per initial testing feedback. fixes #5, fixes #6
</commit_message>
<xml_diff>
--- a/docassemble/MichiganLetterToLandlordReRet/data/templates/letter_to_landlord_security_next_steps.docx
+++ b/docassemble/MichiganLetterToLandlordReRet/data/templates/letter_to_landlord_security_next_steps.docx
@@ -579,14 +579,57 @@
           <w:rFonts w:ascii="Calibri" w:hAnsi="Calibri" w:cs="Calibri"/>
           <w:color w:val="2C2927"/>
         </w:rPr>
-        <w:t xml:space="preserve">not </w:t>
-      </w:r>
-      <w:r>
-        <w:rPr>
-          <w:rFonts w:ascii="Calibri" w:hAnsi="Calibri" w:cs="Calibri"/>
-          <w:color w:val="2C2927"/>
-        </w:rPr>
-        <w:t>thirty_days</w:t>
+        <w:t>(vacation_date + timedelta(days=30) &gt; today()</w:t>
+      </w:r>
+      <w:r>
+        <w:rPr>
+          <w:rFonts w:ascii="Calibri" w:hAnsi="Calibri" w:cs="Calibri"/>
+          <w:color w:val="2C2927"/>
+        </w:rPr>
+        <w:t xml:space="preserve">) </w:t>
+      </w:r>
+      <w:r>
+        <w:rPr>
+          <w:rFonts w:ascii="Calibri" w:hAnsi="Calibri" w:cs="Calibri"/>
+          <w:color w:val="2C2927"/>
+        </w:rPr>
+        <w:t>%}</w:t>
+      </w:r>
+      <w:r>
+        <w:rPr>
+          <w:rFonts w:ascii="Calibri" w:hAnsi="Calibri" w:cs="Calibri"/>
+          <w:color w:val="2C2927"/>
+        </w:rPr>
+        <w:t>Because it has not been 30 days since you moved out, the dat</w:t>
+      </w:r>
+      <w:r>
+        <w:rPr>
+          <w:rFonts w:ascii="Calibri" w:hAnsi="Calibri" w:cs="Calibri"/>
+          <w:color w:val="2C2927"/>
+        </w:rPr>
+        <w:t>e shown on your letter will be {</w:t>
+      </w:r>
+      <w:r>
+        <w:rPr>
+          <w:rFonts w:ascii="Calibri" w:hAnsi="Calibri" w:cs="Calibri"/>
+          <w:color w:val="2C2927"/>
+        </w:rPr>
+        <w:t xml:space="preserve">{ letter_date </w:t>
+      </w:r>
+      <w:r>
+        <w:rPr>
+          <w:rFonts w:ascii="Calibri" w:hAnsi="Calibri" w:cs="Calibri"/>
+          <w:color w:val="2C2927"/>
+        </w:rPr>
+        <w:t xml:space="preserve">}}. </w:t>
+      </w:r>
+      <w:r>
+        <w:rPr>
+          <w:rFonts w:ascii="Calibri" w:hAnsi="Calibri" w:cs="Calibri"/>
+          <w:b/>
+          <w:color w:val="2C2927"/>
+        </w:rPr>
+        <w:t>Do not send your letter before that date!</w:t>
       </w:r>
       <w:r>
         <w:rPr>
@@ -600,64 +643,14 @@
           <w:rFonts w:ascii="Calibri" w:hAnsi="Calibri" w:cs="Calibri"/>
           <w:color w:val="2C2927"/>
         </w:rPr>
-        <w:t xml:space="preserve">or </w:t>
-      </w:r>
-      <w:r>
-        <w:rPr>
-          <w:rFonts w:ascii="Calibri" w:hAnsi="Calibri" w:cs="Calibri"/>
-          <w:color w:val="2C2927"/>
-        </w:rPr>
-        <w:t>(vacation_date + timedelta(days=30) &gt; today()</w:t>
-      </w:r>
-      <w:r>
-        <w:rPr>
-          <w:rFonts w:ascii="Calibri" w:hAnsi="Calibri" w:cs="Calibri"/>
-          <w:color w:val="2C2927"/>
-        </w:rPr>
-        <w:t xml:space="preserve">) </w:t>
-      </w:r>
-      <w:r>
-        <w:rPr>
-          <w:rFonts w:ascii="Calibri" w:hAnsi="Calibri" w:cs="Calibri"/>
-          <w:color w:val="2C2927"/>
-        </w:rPr>
-        <w:t>%}</w:t>
-      </w:r>
-      <w:r>
-        <w:rPr>
-          <w:rFonts w:ascii="Calibri" w:hAnsi="Calibri" w:cs="Calibri"/>
-          <w:color w:val="2C2927"/>
-        </w:rPr>
-        <w:t>Because it has not been 30 days since you moved out, the dat</w:t>
-      </w:r>
-      <w:r>
-        <w:rPr>
-          <w:rFonts w:ascii="Calibri" w:hAnsi="Calibri" w:cs="Calibri"/>
-          <w:color w:val="2C2927"/>
-        </w:rPr>
-        <w:t>e shown on your letter will be {</w:t>
-      </w:r>
-      <w:r>
-        <w:rPr>
-          <w:rFonts w:ascii="Calibri" w:hAnsi="Calibri" w:cs="Calibri"/>
-          <w:color w:val="2C2927"/>
-        </w:rPr>
-        <w:t xml:space="preserve">{ letter_date </w:t>
-      </w:r>
-      <w:r>
-        <w:rPr>
-          <w:rFonts w:ascii="Calibri" w:hAnsi="Calibri" w:cs="Calibri"/>
-          <w:color w:val="2C2927"/>
-        </w:rPr>
-        <w:t xml:space="preserve">}}. </w:t>
-      </w:r>
-      <w:r>
-        <w:rPr>
-          <w:rFonts w:ascii="Calibri" w:hAnsi="Calibri" w:cs="Calibri"/>
-          <w:b/>
-          <w:color w:val="2C2927"/>
-        </w:rPr>
-        <w:t>Do not send your letter before that date!</w:t>
+        <w:t>{% else %}</w:t>
+      </w:r>
+      <w:r>
+        <w:rPr>
+          <w:rFonts w:ascii="Calibri" w:hAnsi="Calibri" w:cs="Calibri"/>
+          <w:color w:val="2C2927"/>
+        </w:rPr>
+        <w:t>Send your letter as soon as possible.</w:t>
       </w:r>
       <w:r>
         <w:rPr>
@@ -671,48 +664,27 @@
           <w:rFonts w:ascii="Calibri" w:hAnsi="Calibri" w:cs="Calibri"/>
           <w:color w:val="2C2927"/>
         </w:rPr>
-        <w:t>{% else %}</w:t>
-      </w:r>
-      <w:r>
-        <w:rPr>
-          <w:rFonts w:ascii="Calibri" w:hAnsi="Calibri" w:cs="Calibri"/>
-          <w:color w:val="2C2927"/>
-        </w:rPr>
-        <w:t>Send your letter as soon as possible.</w:t>
-      </w:r>
-      <w:r>
-        <w:rPr>
-          <w:rFonts w:ascii="Calibri" w:hAnsi="Calibri" w:cs="Calibri"/>
-          <w:color w:val="2C2927"/>
-        </w:rPr>
-        <w:t xml:space="preserve"> </w:t>
-      </w:r>
-      <w:r>
-        <w:rPr>
-          <w:rFonts w:ascii="Calibri" w:hAnsi="Calibri" w:cs="Calibri"/>
-          <w:color w:val="2C2927"/>
-        </w:rPr>
         <w:t>{% endif %}</w:t>
       </w:r>
-      <w:bookmarkStart w:id="0" w:name="_GoBack"/>
+    </w:p>
+    <w:p>
+      <w:pPr>
+        <w:pStyle w:val="Heading2"/>
+        <w:spacing w:line="276" w:lineRule="auto"/>
+        <w:rPr>
+          <w:rFonts w:ascii="Calibri" w:hAnsi="Calibri" w:cs="Calibri"/>
+        </w:rPr>
+      </w:pPr>
+      <w:bookmarkStart w:id="0" w:name="_4szgtqe6ov1h"/>
       <w:bookmarkEnd w:id="0"/>
-    </w:p>
-    <w:p>
-      <w:pPr>
-        <w:pStyle w:val="Heading2"/>
-        <w:spacing w:line="276" w:lineRule="auto"/>
-        <w:rPr>
-          <w:rFonts w:ascii="Calibri" w:hAnsi="Calibri" w:cs="Calibri"/>
-        </w:rPr>
-      </w:pPr>
-      <w:bookmarkStart w:id="1" w:name="_4szgtqe6ov1h"/>
+      <w:r>
+        <w:rPr>
+          <w:rFonts w:ascii="Calibri" w:hAnsi="Calibri" w:cs="Calibri"/>
+        </w:rPr>
+        <w:t>How do I send my letter?</w:t>
+      </w:r>
+      <w:bookmarkStart w:id="1" w:name="_GoBack"/>
       <w:bookmarkEnd w:id="1"/>
-      <w:r>
-        <w:rPr>
-          <w:rFonts w:ascii="Calibri" w:hAnsi="Calibri" w:cs="Calibri"/>
-        </w:rPr>
-        <w:t>How do I send my letter?</w:t>
-      </w:r>
     </w:p>
     <w:p>
       <w:pPr>

</xml_diff>

<commit_message>
update cover sheet method and add new user survey
</commit_message>
<xml_diff>
--- a/docassemble/MichiganLetterToLandlordReRet/data/templates/letter_to_landlord_security_next_steps.docx
+++ b/docassemble/MichiganLetterToLandlordReRet/data/templates/letter_to_landlord_security_next_steps.docx
@@ -1,22 +1,135 @@
 
 <file path=word/document.xml><?xml version="1.0" encoding="utf-8"?>
-<w:document xmlns:wpc="http://schemas.microsoft.com/office/word/2010/wordprocessingCanvas" xmlns:cx="http://schemas.microsoft.com/office/drawing/2014/chartex" xmlns:mc="http://schemas.openxmlformats.org/markup-compatibility/2006" xmlns:o="urn:schemas-microsoft-com:office:office" xmlns:r="http://schemas.openxmlformats.org/officeDocument/2006/relationships" xmlns:m="http://schemas.openxmlformats.org/officeDocument/2006/math" xmlns:v="urn:schemas-microsoft-com:vml" xmlns:wp14="http://schemas.microsoft.com/office/word/2010/wordprocessingDrawing" xmlns:wp="http://schemas.openxmlformats.org/drawingml/2006/wordprocessingDrawing" xmlns:w10="urn:schemas-microsoft-com:office:word" xmlns:w="http://schemas.openxmlformats.org/wordprocessingml/2006/main" xmlns:w14="http://schemas.microsoft.com/office/word/2010/wordml" xmlns:w15="http://schemas.microsoft.com/office/word/2012/wordml" xmlns:w16se="http://schemas.microsoft.com/office/word/2015/wordml/symex" xmlns:wpg="http://schemas.microsoft.com/office/word/2010/wordprocessingGroup" xmlns:wpi="http://schemas.microsoft.com/office/word/2010/wordprocessingInk" xmlns:wne="http://schemas.microsoft.com/office/word/2006/wordml" xmlns:wps="http://schemas.microsoft.com/office/word/2010/wordprocessingShape" mc:Ignorable="w14 w15 w16se wp14">
+<w:document xmlns:wpc="http://schemas.microsoft.com/office/word/2010/wordprocessingCanvas" xmlns:cx="http://schemas.microsoft.com/office/drawing/2014/chartex" xmlns:cx1="http://schemas.microsoft.com/office/drawing/2015/9/8/chartex" xmlns:cx2="http://schemas.microsoft.com/office/drawing/2015/10/21/chartex" xmlns:cx3="http://schemas.microsoft.com/office/drawing/2016/5/9/chartex" xmlns:cx4="http://schemas.microsoft.com/office/drawing/2016/5/10/chartex" xmlns:cx5="http://schemas.microsoft.com/office/drawing/2016/5/11/chartex" xmlns:cx6="http://schemas.microsoft.com/office/drawing/2016/5/12/chartex" xmlns:cx7="http://schemas.microsoft.com/office/drawing/2016/5/13/chartex" xmlns:cx8="http://schemas.microsoft.com/office/drawing/2016/5/14/chartex" xmlns:mc="http://schemas.openxmlformats.org/markup-compatibility/2006" xmlns:aink="http://schemas.microsoft.com/office/drawing/2016/ink" xmlns:am3d="http://schemas.microsoft.com/office/drawing/2017/model3d" xmlns:o="urn:schemas-microsoft-com:office:office" xmlns:oel="http://schemas.microsoft.com/office/2019/extlst" xmlns:r="http://schemas.openxmlformats.org/officeDocument/2006/relationships" xmlns:m="http://schemas.openxmlformats.org/officeDocument/2006/math" xmlns:v="urn:schemas-microsoft-com:vml" xmlns:wp14="http://schemas.microsoft.com/office/word/2010/wordprocessingDrawing" xmlns:wp="http://schemas.openxmlformats.org/drawingml/2006/wordprocessingDrawing" xmlns:w10="urn:schemas-microsoft-com:office:word" xmlns:w="http://schemas.openxmlformats.org/wordprocessingml/2006/main" xmlns:w14="http://schemas.microsoft.com/office/word/2010/wordml" xmlns:w15="http://schemas.microsoft.com/office/word/2012/wordml" xmlns:w16cex="http://schemas.microsoft.com/office/word/2018/wordml/cex" xmlns:w16cid="http://schemas.microsoft.com/office/word/2016/wordml/cid" xmlns:w16="http://schemas.microsoft.com/office/word/2018/wordml" xmlns:w16du="http://schemas.microsoft.com/office/word/2023/wordml/word16du" xmlns:w16sdtdh="http://schemas.microsoft.com/office/word/2020/wordml/sdtdatahash" xmlns:w16se="http://schemas.microsoft.com/office/word/2015/wordml/symex" xmlns:wpg="http://schemas.microsoft.com/office/word/2010/wordprocessingGroup" xmlns:wpi="http://schemas.microsoft.com/office/word/2010/wordprocessingInk" xmlns:wne="http://schemas.microsoft.com/office/word/2006/wordml" xmlns:wps="http://schemas.microsoft.com/office/word/2010/wordprocessingShape" mc:Ignorable="w14 w15 w16se w16cid w16 w16cex w16sdtdh w16du wp14">
   <w:body>
     <w:p>
-      <w:pPr>
-        <w:spacing w:after="160"/>
-        <w:rPr>
-          <w:b/>
-          <w:sz w:val="28"/>
+      <w:r>
+        <w:t>{{p include_docx_template('</w:t>
+      </w:r>
+      <w:proofErr w:type="gramStart"/>
+      <w:r>
+        <w:t>docassemble.mlhframework</w:t>
+      </w:r>
+      <w:proofErr w:type="gramEnd"/>
+      <w:r>
+        <w:t>:data/templates/</w:t>
+      </w:r>
+      <w:r>
+        <w:t>cover_sheet_2.0.docx</w:t>
+      </w:r>
+      <w:r>
+        <w:t>') }}</w:t>
+      </w:r>
+    </w:p>
+    <w:p/>
+    <w:p>
+      <w:pPr>
+        <w:jc w:val="center"/>
+      </w:pPr>
+      <w:r>
+        <w:drawing>
+          <wp:inline distT="0" distB="0" distL="0" distR="0" wp14:anchorId="1DA5BEA3" wp14:editId="32CAA64D">
+            <wp:extent cx="1033272" cy="1033272"/>
+            <wp:effectExtent l="0" t="0" r="0" b="0"/>
+            <wp:docPr id="1451142796" name="Picture 3" descr="Survey QR Code"/>
+            <wp:cNvGraphicFramePr>
+              <a:graphicFrameLocks xmlns:a="http://schemas.openxmlformats.org/drawingml/2006/main" noChangeAspect="1"/>
+            </wp:cNvGraphicFramePr>
+            <a:graphic xmlns:a="http://schemas.openxmlformats.org/drawingml/2006/main">
+              <a:graphicData uri="http://schemas.openxmlformats.org/drawingml/2006/picture">
+                <pic:pic xmlns:pic="http://schemas.openxmlformats.org/drawingml/2006/picture">
+                  <pic:nvPicPr>
+                    <pic:cNvPr id="1451142796" name="Picture 3" descr="Survey QR Code"/>
+                    <pic:cNvPicPr>
+                      <a:picLocks noChangeAspect="1" noChangeArrowheads="1"/>
+                    </pic:cNvPicPr>
+                  </pic:nvPicPr>
+                  <pic:blipFill>
+                    <a:blip r:embed="rId7" cstate="print">
+                      <a:extLst>
+                        <a:ext uri="{28A0092B-C50C-407E-A947-70E740481C1C}">
+                          <a14:useLocalDpi xmlns:a14="http://schemas.microsoft.com/office/drawing/2010/main" val="0"/>
+                        </a:ext>
+                      </a:extLst>
+                    </a:blip>
+                    <a:srcRect/>
+                    <a:stretch>
+                      <a:fillRect/>
+                    </a:stretch>
+                  </pic:blipFill>
+                  <pic:spPr bwMode="auto">
+                    <a:xfrm>
+                      <a:off x="0" y="0"/>
+                      <a:ext cx="1033272" cy="1033272"/>
+                    </a:xfrm>
+                    <a:prstGeom prst="rect">
+                      <a:avLst/>
+                    </a:prstGeom>
+                    <a:noFill/>
+                    <a:ln>
+                      <a:noFill/>
+                    </a:ln>
+                  </pic:spPr>
+                </pic:pic>
+              </a:graphicData>
+            </a:graphic>
+          </wp:inline>
+        </w:drawing>
+      </w:r>
+    </w:p>
+    <w:p>
+      <w:pPr>
+        <w:jc w:val="center"/>
+      </w:pPr>
+    </w:p>
+    <w:p>
+      <w:pPr>
+        <w:jc w:val="center"/>
+      </w:pPr>
+    </w:p>
+    <w:p>
+      <w:proofErr w:type="gramStart"/>
+      <w:r>
+        <w:rPr>
+          <w:rFonts w:cs="Times New Roman"/>
           <w:szCs w:val="28"/>
         </w:rPr>
-      </w:pPr>
-      <w:r>
-        <w:rPr>
-          <w:b/>
-          <w:sz w:val="28"/>
+        <w:t>{{</w:t>
+      </w:r>
+      <w:r>
+        <w:rPr>
+          <w:rFonts w:cs="Times New Roman"/>
+          <w:noProof/>
           <w:szCs w:val="28"/>
         </w:rPr>
+        <w:t xml:space="preserve"> cover</w:t>
+      </w:r>
+      <w:proofErr w:type="gramEnd"/>
+      <w:r>
+        <w:rPr>
+          <w:rFonts w:cs="Times New Roman"/>
+          <w:noProof/>
+          <w:szCs w:val="28"/>
+        </w:rPr>
+        <w:t xml:space="preserve">_sheet_thanks </w:t>
+      </w:r>
+      <w:r>
+        <w:rPr>
+          <w:rFonts w:cs="Times New Roman"/>
+          <w:szCs w:val="28"/>
+        </w:rPr>
+        <w:t>}}</w:t>
+      </w:r>
+      <w:r>
+        <w:br w:type="page"/>
+      </w:r>
+    </w:p>
+    <w:p>
+      <w:pPr>
+        <w:pStyle w:val="Heading2"/>
+      </w:pPr>
+      <w:r>
+        <w:lastRenderedPageBreak/>
         <w:t>Sending a Security Deposit Letter to Your Landlord</w:t>
       </w:r>
     </w:p>
@@ -32,6 +145,8 @@
         <w:spacing w:after="160" w:line="256" w:lineRule="auto"/>
         <w:rPr>
           <w:color w:val="000000"/>
+          <w:sz w:val="22"/>
+          <w:szCs w:val="22"/>
         </w:rPr>
       </w:pPr>
       <w:bookmarkStart w:id="0" w:name="_heading=h.gjdgxs" w:colFirst="0" w:colLast="0"/>
@@ -39,13 +154,15 @@
       <w:r>
         <w:rPr>
           <w:color w:val="000000"/>
+          <w:sz w:val="22"/>
+          <w:szCs w:val="22"/>
         </w:rPr>
         <w:t>These are step-by-step instructions for how to ask your landlord to return your security deposit money.</w:t>
       </w:r>
     </w:p>
     <w:p>
       <w:pPr>
-        <w:pStyle w:val="Heading2"/>
+        <w:pStyle w:val="Heading3"/>
       </w:pPr>
       <w:bookmarkStart w:id="1" w:name="_heading=h.tirzcnmak9co" w:colFirst="0" w:colLast="0"/>
       <w:bookmarkEnd w:id="1"/>
@@ -57,65 +174,104 @@
       <w:pPr>
         <w:shd w:val="clear" w:color="auto" w:fill="FFFFFF"/>
         <w:spacing w:after="280" w:line="276" w:lineRule="auto"/>
-      </w:pPr>
-      <w:r>
+        <w:rPr>
+          <w:sz w:val="22"/>
+          <w:szCs w:val="22"/>
+        </w:rPr>
+      </w:pPr>
+      <w:r>
+        <w:rPr>
+          <w:sz w:val="22"/>
+          <w:szCs w:val="22"/>
+        </w:rPr>
         <w:t>Write a letter to your landlord requesting they return your security deposit. If you gave your landlord your forwarding address </w:t>
       </w:r>
       <w:r>
         <w:rPr>
           <w:b/>
           <w:bCs/>
+          <w:sz w:val="22"/>
+          <w:szCs w:val="22"/>
         </w:rPr>
         <w:t>within four days</w:t>
       </w:r>
       <w:r>
+        <w:rPr>
+          <w:sz w:val="22"/>
+          <w:szCs w:val="22"/>
+        </w:rPr>
         <w:t> of moving out, you can use the </w:t>
       </w:r>
-      <w:hyperlink r:id="rId6" w:history="1">
+      <w:hyperlink r:id="rId8" w:history="1">
         <w:r>
           <w:rPr>
-            <w:rStyle w:val="Hyperlink"/>
+            <w:color w:val="0563C1" w:themeColor="hyperlink"/>
+            <w:sz w:val="22"/>
+            <w:szCs w:val="22"/>
+            <w:u w:val="single"/>
           </w:rPr>
           <w:t>Do-It-Yourself Letter to Landlord (Security Deposit)</w:t>
         </w:r>
       </w:hyperlink>
       <w:r>
+        <w:rPr>
+          <w:sz w:val="22"/>
+          <w:szCs w:val="22"/>
+        </w:rPr>
         <w:t> to write your letter.</w:t>
       </w:r>
     </w:p>
     <w:p>
       <w:pPr>
-        <w:pStyle w:val="Heading2"/>
+        <w:pStyle w:val="Heading3"/>
       </w:pPr>
       <w:bookmarkStart w:id="2" w:name="_heading=h.crukc2wora8a" w:colFirst="0" w:colLast="0"/>
       <w:bookmarkEnd w:id="2"/>
       <w:r>
-        <w:t>Step 2: Sign your letter</w:t>
-      </w:r>
-      <w:r>
-        <w:t>.</w:t>
+        <w:t>Step 2: Sign your letter.</w:t>
       </w:r>
     </w:p>
     <w:p>
       <w:pPr>
         <w:shd w:val="clear" w:color="auto" w:fill="FFFFFF"/>
         <w:spacing w:after="280" w:line="276" w:lineRule="auto"/>
-      </w:pPr>
-      <w:r>
-        <w:t>Sign the letter above your name at the bottom of the page. If you included other tenants in the letter, have them sign above their names at the bottom of the page.</w:t>
+        <w:rPr>
+          <w:sz w:val="22"/>
+          <w:szCs w:val="22"/>
+        </w:rPr>
+      </w:pPr>
+      <w:r>
+        <w:rPr>
+          <w:sz w:val="22"/>
+          <w:szCs w:val="22"/>
+        </w:rPr>
+        <w:t xml:space="preserve">Sign the letter above your name at the bottom of the page. If you </w:t>
+      </w:r>
+      <w:proofErr w:type="gramStart"/>
+      <w:r>
+        <w:rPr>
+          <w:sz w:val="22"/>
+          <w:szCs w:val="22"/>
+        </w:rPr>
+        <w:t>included</w:t>
+      </w:r>
+      <w:proofErr w:type="gramEnd"/>
+      <w:r>
+        <w:rPr>
+          <w:sz w:val="22"/>
+          <w:szCs w:val="22"/>
+        </w:rPr>
+        <w:t xml:space="preserve"> other tenants in the letter, have them sign above their names at the bottom of the page.</w:t>
       </w:r>
     </w:p>
     <w:p>
       <w:pPr>
-        <w:pStyle w:val="Heading2"/>
+        <w:pStyle w:val="Heading3"/>
       </w:pPr>
       <w:bookmarkStart w:id="3" w:name="_heading=h.hazgw7xkr1z0" w:colFirst="0" w:colLast="0"/>
       <w:bookmarkEnd w:id="3"/>
       <w:r>
-        <w:t>Step 3: Mail the letter</w:t>
-      </w:r>
-      <w:r>
-        <w:t>.</w:t>
+        <w:t>Step 3: Mail the letter.</w:t>
       </w:r>
     </w:p>
     <w:p>
@@ -128,18 +284,32 @@
           <w:between w:val="nil"/>
         </w:pBdr>
         <w:spacing w:after="160" w:line="256" w:lineRule="auto"/>
-      </w:pPr>
-      <w:r>
+        <w:rPr>
+          <w:sz w:val="22"/>
+          <w:szCs w:val="22"/>
+        </w:rPr>
+      </w:pPr>
+      <w:r>
+        <w:rPr>
+          <w:sz w:val="22"/>
+          <w:szCs w:val="22"/>
+        </w:rPr>
         <w:t>Wait to send the letter until </w:t>
       </w:r>
       <w:r>
         <w:rPr>
           <w:b/>
           <w:bCs/>
+          <w:sz w:val="22"/>
+          <w:szCs w:val="22"/>
         </w:rPr>
         <w:t>30 days</w:t>
       </w:r>
       <w:r>
+        <w:rPr>
+          <w:sz w:val="22"/>
+          <w:szCs w:val="22"/>
+        </w:rPr>
         <w:t> after you move out. If it has already been 30 days, send it right away.</w:t>
       </w:r>
     </w:p>
@@ -153,18 +323,52 @@
           <w:between w:val="nil"/>
         </w:pBdr>
         <w:spacing w:after="160" w:line="256" w:lineRule="auto"/>
-      </w:pPr>
-      <w:r>
+        <w:rPr>
+          <w:sz w:val="22"/>
+          <w:szCs w:val="22"/>
+        </w:rPr>
+      </w:pPr>
+      <w:r>
+        <w:rPr>
+          <w:sz w:val="22"/>
+          <w:szCs w:val="22"/>
+        </w:rPr>
         <w:t>You can send it in </w:t>
       </w:r>
       <w:r>
         <w:rPr>
           <w:b/>
           <w:bCs/>
-        </w:rPr>
-        <w:t>one of two ways</w:t>
-      </w:r>
-      <w:r>
+          <w:sz w:val="22"/>
+          <w:szCs w:val="22"/>
+        </w:rPr>
+        <w:t xml:space="preserve">one </w:t>
+      </w:r>
+      <w:proofErr w:type="gramStart"/>
+      <w:r>
+        <w:rPr>
+          <w:b/>
+          <w:bCs/>
+          <w:sz w:val="22"/>
+          <w:szCs w:val="22"/>
+        </w:rPr>
+        <w:t>of</w:t>
+      </w:r>
+      <w:proofErr w:type="gramEnd"/>
+      <w:r>
+        <w:rPr>
+          <w:b/>
+          <w:bCs/>
+          <w:sz w:val="22"/>
+          <w:szCs w:val="22"/>
+        </w:rPr>
+        <w:t xml:space="preserve"> two ways</w:t>
+      </w:r>
+      <w:r>
+        <w:rPr>
+          <w:sz w:val="22"/>
+          <w:szCs w:val="22"/>
+        </w:rPr>
         <w:t>:</w:t>
       </w:r>
     </w:p>
@@ -172,7 +376,7 @@
       <w:pPr>
         <w:numPr>
           <w:ilvl w:val="0"/>
-          <w:numId w:val="9"/>
+          <w:numId w:val="15"/>
         </w:numPr>
         <w:pBdr>
           <w:top w:val="nil"/>
@@ -182,28 +386,62 @@
           <w:between w:val="nil"/>
         </w:pBdr>
         <w:spacing w:after="160" w:line="256" w:lineRule="auto"/>
-      </w:pPr>
-      <w:r>
-        <w:t>By </w:t>
+        <w:rPr>
+          <w:sz w:val="22"/>
+          <w:szCs w:val="22"/>
+        </w:rPr>
+      </w:pPr>
+      <w:r>
+        <w:rPr>
+          <w:sz w:val="22"/>
+          <w:szCs w:val="22"/>
+        </w:rPr>
+        <w:t>By</w:t>
+      </w:r>
+      <w:r>
+        <w:rPr>
+          <w:sz w:val="22"/>
+          <w:szCs w:val="22"/>
+        </w:rPr>
+        <w:t xml:space="preserve"> </w:t>
       </w:r>
       <w:r>
         <w:rPr>
           <w:b/>
           <w:bCs/>
+          <w:sz w:val="22"/>
+          <w:szCs w:val="22"/>
         </w:rPr>
         <w:t>certified</w:t>
       </w:r>
       <w:r>
-        <w:t> mail with a </w:t>
+        <w:rPr>
+          <w:sz w:val="22"/>
+          <w:szCs w:val="22"/>
+        </w:rPr>
+        <w:t xml:space="preserve"> </w:t>
+      </w:r>
+      <w:r>
+        <w:rPr>
+          <w:sz w:val="22"/>
+          <w:szCs w:val="22"/>
+        </w:rPr>
+        <w:t>mail with a </w:t>
       </w:r>
       <w:r>
         <w:rPr>
           <w:b/>
           <w:bCs/>
+          <w:sz w:val="22"/>
+          <w:szCs w:val="22"/>
         </w:rPr>
         <w:t>return receipt</w:t>
       </w:r>
       <w:r>
+        <w:rPr>
+          <w:sz w:val="22"/>
+          <w:szCs w:val="22"/>
+        </w:rPr>
         <w:t>; or</w:t>
       </w:r>
     </w:p>
@@ -211,7 +449,7 @@
       <w:pPr>
         <w:numPr>
           <w:ilvl w:val="0"/>
-          <w:numId w:val="9"/>
+          <w:numId w:val="15"/>
         </w:numPr>
         <w:pBdr>
           <w:top w:val="nil"/>
@@ -221,18 +459,32 @@
           <w:between w:val="nil"/>
         </w:pBdr>
         <w:spacing w:after="160" w:line="256" w:lineRule="auto"/>
-      </w:pPr>
-      <w:r>
+        <w:rPr>
+          <w:sz w:val="22"/>
+          <w:szCs w:val="22"/>
+        </w:rPr>
+      </w:pPr>
+      <w:r>
+        <w:rPr>
+          <w:sz w:val="22"/>
+          <w:szCs w:val="22"/>
+        </w:rPr>
         <w:t>By </w:t>
       </w:r>
       <w:r>
         <w:rPr>
           <w:b/>
           <w:bCs/>
+          <w:sz w:val="22"/>
+          <w:szCs w:val="22"/>
         </w:rPr>
         <w:t>regular mail</w:t>
       </w:r>
       <w:r>
+        <w:rPr>
+          <w:sz w:val="22"/>
+          <w:szCs w:val="22"/>
+        </w:rPr>
         <w:t> (you will not receive any return receipt).</w:t>
       </w:r>
     </w:p>
@@ -246,29 +498,65 @@
           <w:between w:val="nil"/>
         </w:pBdr>
         <w:spacing w:after="160" w:line="256" w:lineRule="auto"/>
-      </w:pPr>
-      <w:r>
+        <w:rPr>
+          <w:sz w:val="22"/>
+          <w:szCs w:val="22"/>
+        </w:rPr>
+      </w:pPr>
+      <w:r>
+        <w:rPr>
+          <w:sz w:val="22"/>
+          <w:szCs w:val="22"/>
+        </w:rPr>
         <w:t>If you send by certified mail with a </w:t>
       </w:r>
       <w:r>
         <w:rPr>
           <w:b/>
           <w:bCs/>
+          <w:sz w:val="22"/>
+          <w:szCs w:val="22"/>
         </w:rPr>
         <w:t>return receipt</w:t>
       </w:r>
       <w:r>
+        <w:rPr>
+          <w:sz w:val="22"/>
+          <w:szCs w:val="22"/>
+        </w:rPr>
         <w:t>, you will get a receipt showing that your landlord got your letter. But, sending a letter this way can cause a </w:t>
       </w:r>
       <w:r>
         <w:rPr>
           <w:b/>
           <w:bCs/>
+          <w:sz w:val="22"/>
+          <w:szCs w:val="22"/>
         </w:rPr>
         <w:t>delay </w:t>
       </w:r>
       <w:r>
-        <w:t>before the landlord gets the letter. This is because the landlord, or someone who works for them, has to receive it in person. The mail carrier cannot leave it in the landlord's mailbox.</w:t>
+        <w:rPr>
+          <w:sz w:val="22"/>
+          <w:szCs w:val="22"/>
+        </w:rPr>
+        <w:t xml:space="preserve">before the landlord gets the letter. This is because the landlord, or someone who works for them, </w:t>
+      </w:r>
+      <w:proofErr w:type="gramStart"/>
+      <w:r>
+        <w:rPr>
+          <w:sz w:val="22"/>
+          <w:szCs w:val="22"/>
+        </w:rPr>
+        <w:t>has to</w:t>
+      </w:r>
+      <w:proofErr w:type="gramEnd"/>
+      <w:r>
+        <w:rPr>
+          <w:sz w:val="22"/>
+          <w:szCs w:val="22"/>
+        </w:rPr>
+        <w:t xml:space="preserve"> receive it in person. The mail carrier cannot leave it in the landlord's mailbox.</w:t>
       </w:r>
     </w:p>
     <w:p>
@@ -281,54 +569,110 @@
           <w:between w:val="nil"/>
         </w:pBdr>
         <w:spacing w:after="160" w:line="256" w:lineRule="auto"/>
-      </w:pPr>
-      <w:r>
-        <w:t>If you decide to send by certified mail, take the letter to the </w:t>
+        <w:rPr>
+          <w:sz w:val="22"/>
+          <w:szCs w:val="22"/>
+        </w:rPr>
+      </w:pPr>
+      <w:r>
+        <w:rPr>
+          <w:sz w:val="22"/>
+          <w:szCs w:val="22"/>
+        </w:rPr>
+        <w:t xml:space="preserve">If you decide to </w:t>
+      </w:r>
+      <w:proofErr w:type="gramStart"/>
+      <w:r>
+        <w:rPr>
+          <w:sz w:val="22"/>
+          <w:szCs w:val="22"/>
+        </w:rPr>
+        <w:t>send</w:t>
+      </w:r>
+      <w:proofErr w:type="gramEnd"/>
+      <w:r>
+        <w:rPr>
+          <w:sz w:val="22"/>
+          <w:szCs w:val="22"/>
+        </w:rPr>
+        <w:t xml:space="preserve"> by certified mail, take the letter to the </w:t>
       </w:r>
       <w:r>
         <w:rPr>
           <w:b/>
           <w:bCs/>
+          <w:sz w:val="22"/>
+          <w:szCs w:val="22"/>
         </w:rPr>
         <w:t>post office</w:t>
       </w:r>
       <w:r>
+        <w:rPr>
+          <w:sz w:val="22"/>
+          <w:szCs w:val="22"/>
+        </w:rPr>
         <w:t> and fill out the forms for this kind of delivery. There will be an </w:t>
       </w:r>
       <w:r>
         <w:rPr>
           <w:b/>
           <w:bCs/>
+          <w:sz w:val="22"/>
+          <w:szCs w:val="22"/>
         </w:rPr>
         <w:t>extra charge</w:t>
       </w:r>
       <w:r>
+        <w:rPr>
+          <w:sz w:val="22"/>
+          <w:szCs w:val="22"/>
+        </w:rPr>
         <w:t>. Once your letter has been delivered, you will get a </w:t>
       </w:r>
       <w:r>
         <w:rPr>
           <w:b/>
           <w:bCs/>
+          <w:sz w:val="22"/>
+          <w:szCs w:val="22"/>
         </w:rPr>
         <w:t>green postcard</w:t>
       </w:r>
       <w:r>
+        <w:rPr>
+          <w:sz w:val="22"/>
+          <w:szCs w:val="22"/>
+        </w:rPr>
         <w:t> (the return receipt) in the mail.  </w:t>
       </w:r>
       <w:r>
         <w:rPr>
           <w:b/>
           <w:bCs/>
+          <w:sz w:val="22"/>
+          <w:szCs w:val="22"/>
         </w:rPr>
         <w:t>Keep that green postcard</w:t>
       </w:r>
       <w:r>
+        <w:rPr>
+          <w:sz w:val="22"/>
+          <w:szCs w:val="22"/>
+        </w:rPr>
         <w:t> as proof that your landlord got your letter.</w:t>
       </w:r>
       <w:r>
+        <w:rPr>
+          <w:sz w:val="22"/>
+          <w:szCs w:val="22"/>
+        </w:rPr>
         <w:br/>
       </w:r>
       <w:r>
+        <w:rPr>
+          <w:sz w:val="22"/>
+          <w:szCs w:val="22"/>
+        </w:rPr>
         <w:br/>
         <w:t>If your landlord </w:t>
       </w:r>
@@ -336,20 +680,32 @@
         <w:rPr>
           <w:b/>
           <w:bCs/>
+          <w:sz w:val="22"/>
+          <w:szCs w:val="22"/>
         </w:rPr>
         <w:t>does not</w:t>
       </w:r>
       <w:r>
+        <w:rPr>
+          <w:sz w:val="22"/>
+          <w:szCs w:val="22"/>
+        </w:rPr>
         <w:t> accept the letter, the post office will mail it back to you. You should</w:t>
       </w:r>
       <w:r>
         <w:rPr>
           <w:b/>
           <w:bCs/>
+          <w:sz w:val="22"/>
+          <w:szCs w:val="22"/>
         </w:rPr>
         <w:t> keep</w:t>
       </w:r>
       <w:r>
+        <w:rPr>
+          <w:sz w:val="22"/>
+          <w:szCs w:val="22"/>
+        </w:rPr>
         <w:t> this returned letter in case you need to prove that you </w:t>
       </w:r>
       <w:r>
@@ -358,26 +714,38 @@
           <w:bCs/>
           <w:i/>
           <w:iCs/>
+          <w:sz w:val="22"/>
+          <w:szCs w:val="22"/>
         </w:rPr>
         <w:t>tried</w:t>
       </w:r>
       <w:r>
+        <w:rPr>
+          <w:sz w:val="22"/>
+          <w:szCs w:val="22"/>
+        </w:rPr>
         <w:t> to send the letter to your landlord. You should also then </w:t>
       </w:r>
       <w:r>
         <w:rPr>
           <w:b/>
           <w:bCs/>
+          <w:sz w:val="22"/>
+          <w:szCs w:val="22"/>
         </w:rPr>
         <w:t>send another copy</w:t>
       </w:r>
       <w:r>
+        <w:rPr>
+          <w:sz w:val="22"/>
+          <w:szCs w:val="22"/>
+        </w:rPr>
         <w:t> of your letter to your landlord by regular mail.</w:t>
       </w:r>
     </w:p>
     <w:p>
       <w:pPr>
-        <w:pStyle w:val="Heading2"/>
+        <w:pStyle w:val="Heading3"/>
       </w:pPr>
       <w:bookmarkStart w:id="4" w:name="_heading=h.j015zedgrjt" w:colFirst="0" w:colLast="0"/>
       <w:bookmarkEnd w:id="4"/>
@@ -389,47 +757,88 @@
       <w:pPr>
         <w:shd w:val="clear" w:color="auto" w:fill="FFFFFF"/>
         <w:spacing w:after="280" w:line="276" w:lineRule="auto"/>
-      </w:pPr>
-      <w:r>
+        <w:rPr>
+          <w:sz w:val="22"/>
+          <w:szCs w:val="22"/>
+        </w:rPr>
+      </w:pPr>
+      <w:r>
+        <w:rPr>
+          <w:sz w:val="22"/>
+          <w:szCs w:val="22"/>
+        </w:rPr>
         <w:t>If your landlord </w:t>
       </w:r>
       <w:r>
         <w:rPr>
           <w:b/>
           <w:bCs/>
+          <w:sz w:val="22"/>
+          <w:szCs w:val="22"/>
         </w:rPr>
         <w:t>does not</w:t>
       </w:r>
       <w:r>
-        <w:t> return your security deposit within two weeks of getting your letter and it has been at least 45 days after you</w:t>
-      </w:r>
-      <w:bookmarkStart w:id="5" w:name="_GoBack"/>
-      <w:bookmarkEnd w:id="5"/>
-      <w:r>
-        <w:t xml:space="preserve"> moved out, you can sue. </w:t>
+        <w:rPr>
+          <w:sz w:val="22"/>
+          <w:szCs w:val="22"/>
+        </w:rPr>
+        <w:t> return your security deposit within two weeks of getting your letter and it has been at least 45 days after you moved out, you can sue. </w:t>
       </w:r>
     </w:p>
     <w:p>
       <w:pPr>
         <w:shd w:val="clear" w:color="auto" w:fill="FFFFFF"/>
         <w:spacing w:after="280" w:line="276" w:lineRule="auto"/>
-      </w:pPr>
-      <w:r>
-        <w:t>You can ask for two times the amount of the security deposit that your landlord kept. For example, if your landlord kept your whole deposit and your security deposit was $1,500, you can sue for $3,000. If your landlord kept $1,200 of a $1,500 deposit, you can sue for $2,400. Read </w:t>
-      </w:r>
-      <w:hyperlink r:id="rId7" w:anchor="going-to-court-to-get-your-deposit-back" w:history="1">
+        <w:rPr>
+          <w:sz w:val="22"/>
+          <w:szCs w:val="22"/>
+        </w:rPr>
+      </w:pPr>
+      <w:r>
+        <w:rPr>
+          <w:sz w:val="22"/>
+          <w:szCs w:val="22"/>
+        </w:rPr>
+        <w:t xml:space="preserve">You can ask for two times the amount of the security deposit that your landlord kept. For example, if your landlord kept your whole deposit and your security deposit was $1,500, you can sue for $3,000. If your landlord kept $1,200 of a $1,500 deposit, you </w:t>
+      </w:r>
+      <w:proofErr w:type="gramStart"/>
+      <w:r>
+        <w:rPr>
+          <w:sz w:val="22"/>
+          <w:szCs w:val="22"/>
+        </w:rPr>
+        <w:t>can</w:t>
+      </w:r>
+      <w:proofErr w:type="gramEnd"/>
+      <w:r>
+        <w:rPr>
+          <w:sz w:val="22"/>
+          <w:szCs w:val="22"/>
+        </w:rPr>
+        <w:t xml:space="preserve"> sue for $2,400. Read </w:t>
+      </w:r>
+      <w:hyperlink r:id="rId9" w:anchor="going-to-court-to-get-your-deposit-back" w:history="1">
         <w:r>
           <w:rPr>
-            <w:rStyle w:val="Hyperlink"/>
+            <w:color w:val="0563C1" w:themeColor="hyperlink"/>
+            <w:sz w:val="22"/>
+            <w:szCs w:val="22"/>
+            <w:u w:val="single"/>
           </w:rPr>
           <w:t>Going to Court to Get Your Deposit Back</w:t>
         </w:r>
       </w:hyperlink>
       <w:r>
+        <w:rPr>
+          <w:sz w:val="22"/>
+          <w:szCs w:val="22"/>
+        </w:rPr>
         <w:t> to learn more about filing a lawsuit to get back what you are owed.</w:t>
       </w:r>
     </w:p>
     <w:sectPr>
+      <w:type w:val="continuous"/>
       <w:pgSz w:w="12240" w:h="15840"/>
       <w:pgMar w:top="1440" w:right="1440" w:bottom="1440" w:left="1440" w:header="720" w:footer="720" w:gutter="0"/>
       <w:pgNumType w:start="1"/>
@@ -440,11 +849,11 @@
 </file>
 
 <file path=word/numbering.xml><?xml version="1.0" encoding="utf-8"?>
-<w:numbering xmlns:wpc="http://schemas.microsoft.com/office/word/2010/wordprocessingCanvas" xmlns:cx="http://schemas.microsoft.com/office/drawing/2014/chartex" xmlns:mc="http://schemas.openxmlformats.org/markup-compatibility/2006" xmlns:o="urn:schemas-microsoft-com:office:office" xmlns:r="http://schemas.openxmlformats.org/officeDocument/2006/relationships" xmlns:m="http://schemas.openxmlformats.org/officeDocument/2006/math" xmlns:v="urn:schemas-microsoft-com:vml" xmlns:wp14="http://schemas.microsoft.com/office/word/2010/wordprocessingDrawing" xmlns:wp="http://schemas.openxmlformats.org/drawingml/2006/wordprocessingDrawing" xmlns:w10="urn:schemas-microsoft-com:office:word" xmlns:w="http://schemas.openxmlformats.org/wordprocessingml/2006/main" xmlns:w14="http://schemas.microsoft.com/office/word/2010/wordml" xmlns:w15="http://schemas.microsoft.com/office/word/2012/wordml" xmlns:w16se="http://schemas.microsoft.com/office/word/2015/wordml/symex" xmlns:wpg="http://schemas.microsoft.com/office/word/2010/wordprocessingGroup" xmlns:wpi="http://schemas.microsoft.com/office/word/2010/wordprocessingInk" xmlns:wne="http://schemas.microsoft.com/office/word/2006/wordml" xmlns:wps="http://schemas.microsoft.com/office/word/2010/wordprocessingShape" mc:Ignorable="w14 w15 w16se wp14">
+<w:numbering xmlns:wpc="http://schemas.microsoft.com/office/word/2010/wordprocessingCanvas" xmlns:cx="http://schemas.microsoft.com/office/drawing/2014/chartex" xmlns:cx1="http://schemas.microsoft.com/office/drawing/2015/9/8/chartex" xmlns:cx2="http://schemas.microsoft.com/office/drawing/2015/10/21/chartex" xmlns:cx3="http://schemas.microsoft.com/office/drawing/2016/5/9/chartex" xmlns:cx4="http://schemas.microsoft.com/office/drawing/2016/5/10/chartex" xmlns:cx5="http://schemas.microsoft.com/office/drawing/2016/5/11/chartex" xmlns:cx6="http://schemas.microsoft.com/office/drawing/2016/5/12/chartex" xmlns:cx7="http://schemas.microsoft.com/office/drawing/2016/5/13/chartex" xmlns:cx8="http://schemas.microsoft.com/office/drawing/2016/5/14/chartex" xmlns:mc="http://schemas.openxmlformats.org/markup-compatibility/2006" xmlns:aink="http://schemas.microsoft.com/office/drawing/2016/ink" xmlns:am3d="http://schemas.microsoft.com/office/drawing/2017/model3d" xmlns:o="urn:schemas-microsoft-com:office:office" xmlns:oel="http://schemas.microsoft.com/office/2019/extlst" xmlns:r="http://schemas.openxmlformats.org/officeDocument/2006/relationships" xmlns:m="http://schemas.openxmlformats.org/officeDocument/2006/math" xmlns:v="urn:schemas-microsoft-com:vml" xmlns:wp14="http://schemas.microsoft.com/office/word/2010/wordprocessingDrawing" xmlns:wp="http://schemas.openxmlformats.org/drawingml/2006/wordprocessingDrawing" xmlns:w10="urn:schemas-microsoft-com:office:word" xmlns:w="http://schemas.openxmlformats.org/wordprocessingml/2006/main" xmlns:w14="http://schemas.microsoft.com/office/word/2010/wordml" xmlns:w15="http://schemas.microsoft.com/office/word/2012/wordml" xmlns:w16cex="http://schemas.microsoft.com/office/word/2018/wordml/cex" xmlns:w16cid="http://schemas.microsoft.com/office/word/2016/wordml/cid" xmlns:w16="http://schemas.microsoft.com/office/word/2018/wordml" xmlns:w16du="http://schemas.microsoft.com/office/word/2023/wordml/word16du" xmlns:w16sdtdh="http://schemas.microsoft.com/office/word/2020/wordml/sdtdatahash" xmlns:w16se="http://schemas.microsoft.com/office/word/2015/wordml/symex" xmlns:wpg="http://schemas.microsoft.com/office/word/2010/wordprocessingGroup" xmlns:wpi="http://schemas.microsoft.com/office/word/2010/wordprocessingInk" xmlns:wne="http://schemas.microsoft.com/office/word/2006/wordml" xmlns:wps="http://schemas.microsoft.com/office/word/2010/wordprocessingShape" mc:Ignorable="w14 w15 w16se w16cid w16 w16cex w16sdtdh w16du wp14">
   <w:abstractNum w:abstractNumId="0" w15:restartNumberingAfterBreak="0">
-    <w:nsid w:val="15004498"/>
+    <w:nsid w:val="01A548E7"/>
     <w:multiLevelType w:val="multilevel"/>
-    <w:tmpl w:val="9372F92C"/>
+    <w:tmpl w:val="35A464A0"/>
     <w:lvl w:ilvl="0">
       <w:start w:val="1"/>
       <w:numFmt w:val="bullet"/>
@@ -555,9 +964,9 @@
     </w:lvl>
   </w:abstractNum>
   <w:abstractNum w:abstractNumId="1" w15:restartNumberingAfterBreak="0">
-    <w:nsid w:val="1586619C"/>
+    <w:nsid w:val="08265AB9"/>
     <w:multiLevelType w:val="multilevel"/>
-    <w:tmpl w:val="D408E93A"/>
+    <w:tmpl w:val="858CDF48"/>
     <w:lvl w:ilvl="0">
       <w:start w:val="1"/>
       <w:numFmt w:val="bullet"/>
@@ -567,6 +976,10 @@
         <w:ind w:left="720" w:hanging="360"/>
       </w:pPr>
       <w:rPr>
+        <w:rFonts w:ascii="Arial" w:eastAsia="Arial" w:hAnsi="Arial" w:cs="Arial"/>
+        <w:color w:val="222222"/>
+        <w:sz w:val="18"/>
+        <w:szCs w:val="18"/>
         <w:u w:val="none"/>
       </w:rPr>
     </w:lvl>
@@ -668,9 +1081,9 @@
     </w:lvl>
   </w:abstractNum>
   <w:abstractNum w:abstractNumId="2" w15:restartNumberingAfterBreak="0">
-    <w:nsid w:val="2156054A"/>
+    <w:nsid w:val="0AAB77B1"/>
     <w:multiLevelType w:val="multilevel"/>
-    <w:tmpl w:val="19D680A2"/>
+    <w:tmpl w:val="2A66D618"/>
     <w:lvl w:ilvl="0">
       <w:start w:val="1"/>
       <w:numFmt w:val="bullet"/>
@@ -680,6 +1093,10 @@
         <w:ind w:left="720" w:hanging="360"/>
       </w:pPr>
       <w:rPr>
+        <w:rFonts w:ascii="Arial" w:eastAsia="Arial" w:hAnsi="Arial" w:cs="Arial"/>
+        <w:color w:val="222222"/>
+        <w:sz w:val="18"/>
+        <w:szCs w:val="18"/>
         <w:u w:val="none"/>
       </w:rPr>
     </w:lvl>
@@ -781,123 +1198,122 @@
     </w:lvl>
   </w:abstractNum>
   <w:abstractNum w:abstractNumId="3" w15:restartNumberingAfterBreak="0">
-    <w:nsid w:val="299B628C"/>
-    <w:multiLevelType w:val="multilevel"/>
-    <w:tmpl w:val="B4B4FFEC"/>
-    <w:lvl w:ilvl="0">
-      <w:start w:val="1"/>
-      <w:numFmt w:val="bullet"/>
-      <w:pStyle w:val="ListParagraph"/>
-      <w:lvlText w:val="●"/>
+    <w:nsid w:val="0EF46B93"/>
+    <w:multiLevelType w:val="hybridMultilevel"/>
+    <w:tmpl w:val="5F5CBDDE"/>
+    <w:lvl w:ilvl="0" w:tplc="04090001">
+      <w:start w:val="1"/>
+      <w:numFmt w:val="bullet"/>
+      <w:lvlText w:val=""/>
       <w:lvlJc w:val="left"/>
       <w:pPr>
         <w:ind w:left="720" w:hanging="360"/>
       </w:pPr>
       <w:rPr>
-        <w:u w:val="none"/>
-      </w:rPr>
-    </w:lvl>
-    <w:lvl w:ilvl="1">
-      <w:start w:val="1"/>
-      <w:numFmt w:val="bullet"/>
-      <w:lvlText w:val="○"/>
+        <w:rFonts w:ascii="Symbol" w:hAnsi="Symbol" w:hint="default"/>
+      </w:rPr>
+    </w:lvl>
+    <w:lvl w:ilvl="1" w:tplc="04090003" w:tentative="1">
+      <w:start w:val="1"/>
+      <w:numFmt w:val="bullet"/>
+      <w:lvlText w:val="o"/>
       <w:lvlJc w:val="left"/>
       <w:pPr>
         <w:ind w:left="1440" w:hanging="360"/>
       </w:pPr>
       <w:rPr>
-        <w:u w:val="none"/>
-      </w:rPr>
-    </w:lvl>
-    <w:lvl w:ilvl="2">
-      <w:start w:val="1"/>
-      <w:numFmt w:val="bullet"/>
-      <w:lvlText w:val="■"/>
+        <w:rFonts w:ascii="Courier New" w:hAnsi="Courier New" w:cs="Courier New" w:hint="default"/>
+      </w:rPr>
+    </w:lvl>
+    <w:lvl w:ilvl="2" w:tplc="04090005" w:tentative="1">
+      <w:start w:val="1"/>
+      <w:numFmt w:val="bullet"/>
+      <w:lvlText w:val=""/>
       <w:lvlJc w:val="left"/>
       <w:pPr>
         <w:ind w:left="2160" w:hanging="360"/>
       </w:pPr>
       <w:rPr>
-        <w:u w:val="none"/>
-      </w:rPr>
-    </w:lvl>
-    <w:lvl w:ilvl="3">
-      <w:start w:val="1"/>
-      <w:numFmt w:val="bullet"/>
-      <w:lvlText w:val="●"/>
+        <w:rFonts w:ascii="Wingdings" w:hAnsi="Wingdings" w:hint="default"/>
+      </w:rPr>
+    </w:lvl>
+    <w:lvl w:ilvl="3" w:tplc="04090001" w:tentative="1">
+      <w:start w:val="1"/>
+      <w:numFmt w:val="bullet"/>
+      <w:lvlText w:val=""/>
       <w:lvlJc w:val="left"/>
       <w:pPr>
         <w:ind w:left="2880" w:hanging="360"/>
       </w:pPr>
       <w:rPr>
-        <w:u w:val="none"/>
-      </w:rPr>
-    </w:lvl>
-    <w:lvl w:ilvl="4">
-      <w:start w:val="1"/>
-      <w:numFmt w:val="bullet"/>
-      <w:lvlText w:val="○"/>
+        <w:rFonts w:ascii="Symbol" w:hAnsi="Symbol" w:hint="default"/>
+      </w:rPr>
+    </w:lvl>
+    <w:lvl w:ilvl="4" w:tplc="04090003" w:tentative="1">
+      <w:start w:val="1"/>
+      <w:numFmt w:val="bullet"/>
+      <w:lvlText w:val="o"/>
       <w:lvlJc w:val="left"/>
       <w:pPr>
         <w:ind w:left="3600" w:hanging="360"/>
       </w:pPr>
       <w:rPr>
-        <w:u w:val="none"/>
-      </w:rPr>
-    </w:lvl>
-    <w:lvl w:ilvl="5">
-      <w:start w:val="1"/>
-      <w:numFmt w:val="bullet"/>
-      <w:lvlText w:val="■"/>
+        <w:rFonts w:ascii="Courier New" w:hAnsi="Courier New" w:cs="Courier New" w:hint="default"/>
+      </w:rPr>
+    </w:lvl>
+    <w:lvl w:ilvl="5" w:tplc="04090005" w:tentative="1">
+      <w:start w:val="1"/>
+      <w:numFmt w:val="bullet"/>
+      <w:lvlText w:val=""/>
       <w:lvlJc w:val="left"/>
       <w:pPr>
         <w:ind w:left="4320" w:hanging="360"/>
       </w:pPr>
       <w:rPr>
-        <w:u w:val="none"/>
-      </w:rPr>
-    </w:lvl>
-    <w:lvl w:ilvl="6">
-      <w:start w:val="1"/>
-      <w:numFmt w:val="bullet"/>
-      <w:lvlText w:val="●"/>
+        <w:rFonts w:ascii="Wingdings" w:hAnsi="Wingdings" w:hint="default"/>
+      </w:rPr>
+    </w:lvl>
+    <w:lvl w:ilvl="6" w:tplc="04090001" w:tentative="1">
+      <w:start w:val="1"/>
+      <w:numFmt w:val="bullet"/>
+      <w:lvlText w:val=""/>
       <w:lvlJc w:val="left"/>
       <w:pPr>
         <w:ind w:left="5040" w:hanging="360"/>
       </w:pPr>
       <w:rPr>
-        <w:u w:val="none"/>
-      </w:rPr>
-    </w:lvl>
-    <w:lvl w:ilvl="7">
-      <w:start w:val="1"/>
-      <w:numFmt w:val="bullet"/>
-      <w:lvlText w:val="○"/>
+        <w:rFonts w:ascii="Symbol" w:hAnsi="Symbol" w:hint="default"/>
+      </w:rPr>
+    </w:lvl>
+    <w:lvl w:ilvl="7" w:tplc="04090003" w:tentative="1">
+      <w:start w:val="1"/>
+      <w:numFmt w:val="bullet"/>
+      <w:lvlText w:val="o"/>
       <w:lvlJc w:val="left"/>
       <w:pPr>
         <w:ind w:left="5760" w:hanging="360"/>
       </w:pPr>
       <w:rPr>
-        <w:u w:val="none"/>
-      </w:rPr>
-    </w:lvl>
-    <w:lvl w:ilvl="8">
-      <w:start w:val="1"/>
-      <w:numFmt w:val="bullet"/>
-      <w:lvlText w:val="■"/>
+        <w:rFonts w:ascii="Courier New" w:hAnsi="Courier New" w:cs="Courier New" w:hint="default"/>
+      </w:rPr>
+    </w:lvl>
+    <w:lvl w:ilvl="8" w:tplc="04090005" w:tentative="1">
+      <w:start w:val="1"/>
+      <w:numFmt w:val="bullet"/>
+      <w:lvlText w:val=""/>
       <w:lvlJc w:val="left"/>
       <w:pPr>
         <w:ind w:left="6480" w:hanging="360"/>
       </w:pPr>
       <w:rPr>
-        <w:u w:val="none"/>
+        <w:rFonts w:ascii="Wingdings" w:hAnsi="Wingdings" w:hint="default"/>
       </w:rPr>
     </w:lvl>
   </w:abstractNum>
   <w:abstractNum w:abstractNumId="4" w15:restartNumberingAfterBreak="0">
-    <w:nsid w:val="34B3028D"/>
+    <w:nsid w:val="14925D9B"/>
     <w:multiLevelType w:val="multilevel"/>
-    <w:tmpl w:val="30E65CE4"/>
+    <w:tmpl w:val="C14E6412"/>
     <w:lvl w:ilvl="0">
       <w:start w:val="1"/>
       <w:numFmt w:val="bullet"/>
@@ -907,6 +1323,10 @@
         <w:ind w:left="720" w:hanging="360"/>
       </w:pPr>
       <w:rPr>
+        <w:rFonts w:ascii="Arial" w:eastAsia="Arial" w:hAnsi="Arial" w:cs="Arial"/>
+        <w:color w:val="222222"/>
+        <w:sz w:val="18"/>
+        <w:szCs w:val="18"/>
         <w:u w:val="none"/>
       </w:rPr>
     </w:lvl>
@@ -1008,19 +1428,22 @@
     </w:lvl>
   </w:abstractNum>
   <w:abstractNum w:abstractNumId="5" w15:restartNumberingAfterBreak="0">
-    <w:nsid w:val="59277806"/>
+    <w:nsid w:val="14DB39BC"/>
     <w:multiLevelType w:val="multilevel"/>
-    <w:tmpl w:val="7BECA128"/>
+    <w:tmpl w:val="49781642"/>
     <w:lvl w:ilvl="0">
       <w:start w:val="1"/>
       <w:numFmt w:val="bullet"/>
-      <w:pStyle w:val="CLList"/>
       <w:lvlText w:val="●"/>
       <w:lvlJc w:val="left"/>
       <w:pPr>
         <w:ind w:left="720" w:hanging="360"/>
       </w:pPr>
       <w:rPr>
+        <w:rFonts w:ascii="Arial" w:eastAsia="Arial" w:hAnsi="Arial" w:cs="Arial"/>
+        <w:color w:val="222222"/>
+        <w:sz w:val="18"/>
+        <w:szCs w:val="18"/>
         <w:u w:val="none"/>
       </w:rPr>
     </w:lvl>
@@ -1122,6 +1545,588 @@
     </w:lvl>
   </w:abstractNum>
   <w:abstractNum w:abstractNumId="6" w15:restartNumberingAfterBreak="0">
+    <w:nsid w:val="159E7B63"/>
+    <w:multiLevelType w:val="multilevel"/>
+    <w:tmpl w:val="9BF69DDE"/>
+    <w:lvl w:ilvl="0">
+      <w:start w:val="1"/>
+      <w:numFmt w:val="bullet"/>
+      <w:lvlText w:val="●"/>
+      <w:lvlJc w:val="left"/>
+      <w:pPr>
+        <w:ind w:left="720" w:hanging="360"/>
+      </w:pPr>
+      <w:rPr>
+        <w:rFonts w:ascii="Arial" w:eastAsia="Arial" w:hAnsi="Arial" w:cs="Arial"/>
+        <w:color w:val="222222"/>
+        <w:sz w:val="18"/>
+        <w:szCs w:val="18"/>
+        <w:u w:val="none"/>
+      </w:rPr>
+    </w:lvl>
+    <w:lvl w:ilvl="1">
+      <w:start w:val="1"/>
+      <w:numFmt w:val="bullet"/>
+      <w:lvlText w:val="○"/>
+      <w:lvlJc w:val="left"/>
+      <w:pPr>
+        <w:ind w:left="1440" w:hanging="360"/>
+      </w:pPr>
+      <w:rPr>
+        <w:u w:val="none"/>
+      </w:rPr>
+    </w:lvl>
+    <w:lvl w:ilvl="2">
+      <w:start w:val="1"/>
+      <w:numFmt w:val="bullet"/>
+      <w:lvlText w:val="■"/>
+      <w:lvlJc w:val="left"/>
+      <w:pPr>
+        <w:ind w:left="2160" w:hanging="360"/>
+      </w:pPr>
+      <w:rPr>
+        <w:u w:val="none"/>
+      </w:rPr>
+    </w:lvl>
+    <w:lvl w:ilvl="3">
+      <w:start w:val="1"/>
+      <w:numFmt w:val="bullet"/>
+      <w:lvlText w:val="●"/>
+      <w:lvlJc w:val="left"/>
+      <w:pPr>
+        <w:ind w:left="2880" w:hanging="360"/>
+      </w:pPr>
+      <w:rPr>
+        <w:u w:val="none"/>
+      </w:rPr>
+    </w:lvl>
+    <w:lvl w:ilvl="4">
+      <w:start w:val="1"/>
+      <w:numFmt w:val="bullet"/>
+      <w:lvlText w:val="○"/>
+      <w:lvlJc w:val="left"/>
+      <w:pPr>
+        <w:ind w:left="3600" w:hanging="360"/>
+      </w:pPr>
+      <w:rPr>
+        <w:u w:val="none"/>
+      </w:rPr>
+    </w:lvl>
+    <w:lvl w:ilvl="5">
+      <w:start w:val="1"/>
+      <w:numFmt w:val="bullet"/>
+      <w:lvlText w:val="■"/>
+      <w:lvlJc w:val="left"/>
+      <w:pPr>
+        <w:ind w:left="4320" w:hanging="360"/>
+      </w:pPr>
+      <w:rPr>
+        <w:u w:val="none"/>
+      </w:rPr>
+    </w:lvl>
+    <w:lvl w:ilvl="6">
+      <w:start w:val="1"/>
+      <w:numFmt w:val="bullet"/>
+      <w:lvlText w:val="●"/>
+      <w:lvlJc w:val="left"/>
+      <w:pPr>
+        <w:ind w:left="5040" w:hanging="360"/>
+      </w:pPr>
+      <w:rPr>
+        <w:u w:val="none"/>
+      </w:rPr>
+    </w:lvl>
+    <w:lvl w:ilvl="7">
+      <w:start w:val="1"/>
+      <w:numFmt w:val="bullet"/>
+      <w:lvlText w:val="○"/>
+      <w:lvlJc w:val="left"/>
+      <w:pPr>
+        <w:ind w:left="5760" w:hanging="360"/>
+      </w:pPr>
+      <w:rPr>
+        <w:u w:val="none"/>
+      </w:rPr>
+    </w:lvl>
+    <w:lvl w:ilvl="8">
+      <w:start w:val="1"/>
+      <w:numFmt w:val="bullet"/>
+      <w:lvlText w:val="■"/>
+      <w:lvlJc w:val="left"/>
+      <w:pPr>
+        <w:ind w:left="6480" w:hanging="360"/>
+      </w:pPr>
+      <w:rPr>
+        <w:u w:val="none"/>
+      </w:rPr>
+    </w:lvl>
+  </w:abstractNum>
+  <w:abstractNum w:abstractNumId="7" w15:restartNumberingAfterBreak="0">
+    <w:nsid w:val="17636C19"/>
+    <w:multiLevelType w:val="multilevel"/>
+    <w:tmpl w:val="99200EBE"/>
+    <w:lvl w:ilvl="0">
+      <w:start w:val="1"/>
+      <w:numFmt w:val="bullet"/>
+      <w:lvlText w:val="●"/>
+      <w:lvlJc w:val="left"/>
+      <w:pPr>
+        <w:ind w:left="720" w:hanging="360"/>
+      </w:pPr>
+      <w:rPr>
+        <w:u w:val="none"/>
+      </w:rPr>
+    </w:lvl>
+    <w:lvl w:ilvl="1">
+      <w:start w:val="1"/>
+      <w:numFmt w:val="bullet"/>
+      <w:lvlText w:val="○"/>
+      <w:lvlJc w:val="left"/>
+      <w:pPr>
+        <w:ind w:left="1440" w:hanging="360"/>
+      </w:pPr>
+      <w:rPr>
+        <w:u w:val="none"/>
+      </w:rPr>
+    </w:lvl>
+    <w:lvl w:ilvl="2">
+      <w:start w:val="1"/>
+      <w:numFmt w:val="bullet"/>
+      <w:lvlText w:val="■"/>
+      <w:lvlJc w:val="left"/>
+      <w:pPr>
+        <w:ind w:left="2160" w:hanging="360"/>
+      </w:pPr>
+      <w:rPr>
+        <w:u w:val="none"/>
+      </w:rPr>
+    </w:lvl>
+    <w:lvl w:ilvl="3">
+      <w:start w:val="1"/>
+      <w:numFmt w:val="bullet"/>
+      <w:lvlText w:val="●"/>
+      <w:lvlJc w:val="left"/>
+      <w:pPr>
+        <w:ind w:left="2880" w:hanging="360"/>
+      </w:pPr>
+      <w:rPr>
+        <w:u w:val="none"/>
+      </w:rPr>
+    </w:lvl>
+    <w:lvl w:ilvl="4">
+      <w:start w:val="1"/>
+      <w:numFmt w:val="bullet"/>
+      <w:lvlText w:val="○"/>
+      <w:lvlJc w:val="left"/>
+      <w:pPr>
+        <w:ind w:left="3600" w:hanging="360"/>
+      </w:pPr>
+      <w:rPr>
+        <w:u w:val="none"/>
+      </w:rPr>
+    </w:lvl>
+    <w:lvl w:ilvl="5">
+      <w:start w:val="1"/>
+      <w:numFmt w:val="bullet"/>
+      <w:lvlText w:val="■"/>
+      <w:lvlJc w:val="left"/>
+      <w:pPr>
+        <w:ind w:left="4320" w:hanging="360"/>
+      </w:pPr>
+      <w:rPr>
+        <w:u w:val="none"/>
+      </w:rPr>
+    </w:lvl>
+    <w:lvl w:ilvl="6">
+      <w:start w:val="1"/>
+      <w:numFmt w:val="bullet"/>
+      <w:lvlText w:val="●"/>
+      <w:lvlJc w:val="left"/>
+      <w:pPr>
+        <w:ind w:left="5040" w:hanging="360"/>
+      </w:pPr>
+      <w:rPr>
+        <w:u w:val="none"/>
+      </w:rPr>
+    </w:lvl>
+    <w:lvl w:ilvl="7">
+      <w:start w:val="1"/>
+      <w:numFmt w:val="bullet"/>
+      <w:lvlText w:val="○"/>
+      <w:lvlJc w:val="left"/>
+      <w:pPr>
+        <w:ind w:left="5760" w:hanging="360"/>
+      </w:pPr>
+      <w:rPr>
+        <w:u w:val="none"/>
+      </w:rPr>
+    </w:lvl>
+    <w:lvl w:ilvl="8">
+      <w:start w:val="1"/>
+      <w:numFmt w:val="bullet"/>
+      <w:lvlText w:val="■"/>
+      <w:lvlJc w:val="left"/>
+      <w:pPr>
+        <w:ind w:left="6480" w:hanging="360"/>
+      </w:pPr>
+      <w:rPr>
+        <w:u w:val="none"/>
+      </w:rPr>
+    </w:lvl>
+  </w:abstractNum>
+  <w:abstractNum w:abstractNumId="8" w15:restartNumberingAfterBreak="0">
+    <w:nsid w:val="1BB2266C"/>
+    <w:multiLevelType w:val="multilevel"/>
+    <w:tmpl w:val="92266A02"/>
+    <w:lvl w:ilvl="0">
+      <w:start w:val="1"/>
+      <w:numFmt w:val="bullet"/>
+      <w:lvlText w:val="●"/>
+      <w:lvlJc w:val="left"/>
+      <w:pPr>
+        <w:ind w:left="720" w:hanging="360"/>
+      </w:pPr>
+      <w:rPr>
+        <w:rFonts w:ascii="Arial" w:eastAsia="Arial" w:hAnsi="Arial" w:cs="Arial"/>
+        <w:color w:val="222222"/>
+        <w:sz w:val="18"/>
+        <w:szCs w:val="18"/>
+        <w:u w:val="none"/>
+      </w:rPr>
+    </w:lvl>
+    <w:lvl w:ilvl="1">
+      <w:start w:val="1"/>
+      <w:numFmt w:val="bullet"/>
+      <w:lvlText w:val="○"/>
+      <w:lvlJc w:val="left"/>
+      <w:pPr>
+        <w:ind w:left="1440" w:hanging="360"/>
+      </w:pPr>
+      <w:rPr>
+        <w:u w:val="none"/>
+      </w:rPr>
+    </w:lvl>
+    <w:lvl w:ilvl="2">
+      <w:start w:val="1"/>
+      <w:numFmt w:val="bullet"/>
+      <w:lvlText w:val="■"/>
+      <w:lvlJc w:val="left"/>
+      <w:pPr>
+        <w:ind w:left="2160" w:hanging="360"/>
+      </w:pPr>
+      <w:rPr>
+        <w:u w:val="none"/>
+      </w:rPr>
+    </w:lvl>
+    <w:lvl w:ilvl="3">
+      <w:start w:val="1"/>
+      <w:numFmt w:val="bullet"/>
+      <w:lvlText w:val="●"/>
+      <w:lvlJc w:val="left"/>
+      <w:pPr>
+        <w:ind w:left="2880" w:hanging="360"/>
+      </w:pPr>
+      <w:rPr>
+        <w:u w:val="none"/>
+      </w:rPr>
+    </w:lvl>
+    <w:lvl w:ilvl="4">
+      <w:start w:val="1"/>
+      <w:numFmt w:val="bullet"/>
+      <w:lvlText w:val="○"/>
+      <w:lvlJc w:val="left"/>
+      <w:pPr>
+        <w:ind w:left="3600" w:hanging="360"/>
+      </w:pPr>
+      <w:rPr>
+        <w:u w:val="none"/>
+      </w:rPr>
+    </w:lvl>
+    <w:lvl w:ilvl="5">
+      <w:start w:val="1"/>
+      <w:numFmt w:val="bullet"/>
+      <w:lvlText w:val="■"/>
+      <w:lvlJc w:val="left"/>
+      <w:pPr>
+        <w:ind w:left="4320" w:hanging="360"/>
+      </w:pPr>
+      <w:rPr>
+        <w:u w:val="none"/>
+      </w:rPr>
+    </w:lvl>
+    <w:lvl w:ilvl="6">
+      <w:start w:val="1"/>
+      <w:numFmt w:val="bullet"/>
+      <w:lvlText w:val="●"/>
+      <w:lvlJc w:val="left"/>
+      <w:pPr>
+        <w:ind w:left="5040" w:hanging="360"/>
+      </w:pPr>
+      <w:rPr>
+        <w:u w:val="none"/>
+      </w:rPr>
+    </w:lvl>
+    <w:lvl w:ilvl="7">
+      <w:start w:val="1"/>
+      <w:numFmt w:val="bullet"/>
+      <w:lvlText w:val="○"/>
+      <w:lvlJc w:val="left"/>
+      <w:pPr>
+        <w:ind w:left="5760" w:hanging="360"/>
+      </w:pPr>
+      <w:rPr>
+        <w:u w:val="none"/>
+      </w:rPr>
+    </w:lvl>
+    <w:lvl w:ilvl="8">
+      <w:start w:val="1"/>
+      <w:numFmt w:val="bullet"/>
+      <w:lvlText w:val="■"/>
+      <w:lvlJc w:val="left"/>
+      <w:pPr>
+        <w:ind w:left="6480" w:hanging="360"/>
+      </w:pPr>
+      <w:rPr>
+        <w:u w:val="none"/>
+      </w:rPr>
+    </w:lvl>
+  </w:abstractNum>
+  <w:abstractNum w:abstractNumId="9" w15:restartNumberingAfterBreak="0">
+    <w:nsid w:val="3A161286"/>
+    <w:multiLevelType w:val="multilevel"/>
+    <w:tmpl w:val="BC84B784"/>
+    <w:lvl w:ilvl="0">
+      <w:start w:val="1"/>
+      <w:numFmt w:val="bullet"/>
+      <w:pStyle w:val="ListParagraph"/>
+      <w:lvlText w:val="●"/>
+      <w:lvlJc w:val="left"/>
+      <w:pPr>
+        <w:ind w:left="720" w:hanging="360"/>
+      </w:pPr>
+      <w:rPr>
+        <w:rFonts w:ascii="Arial" w:eastAsia="Arial" w:hAnsi="Arial" w:cs="Arial"/>
+        <w:color w:val="222222"/>
+        <w:sz w:val="18"/>
+        <w:szCs w:val="18"/>
+        <w:u w:val="none"/>
+      </w:rPr>
+    </w:lvl>
+    <w:lvl w:ilvl="1">
+      <w:start w:val="1"/>
+      <w:numFmt w:val="bullet"/>
+      <w:lvlText w:val="○"/>
+      <w:lvlJc w:val="left"/>
+      <w:pPr>
+        <w:ind w:left="1440" w:hanging="360"/>
+      </w:pPr>
+      <w:rPr>
+        <w:u w:val="none"/>
+      </w:rPr>
+    </w:lvl>
+    <w:lvl w:ilvl="2">
+      <w:start w:val="1"/>
+      <w:numFmt w:val="bullet"/>
+      <w:lvlText w:val="■"/>
+      <w:lvlJc w:val="left"/>
+      <w:pPr>
+        <w:ind w:left="2160" w:hanging="360"/>
+      </w:pPr>
+      <w:rPr>
+        <w:u w:val="none"/>
+      </w:rPr>
+    </w:lvl>
+    <w:lvl w:ilvl="3">
+      <w:start w:val="1"/>
+      <w:numFmt w:val="bullet"/>
+      <w:lvlText w:val="●"/>
+      <w:lvlJc w:val="left"/>
+      <w:pPr>
+        <w:ind w:left="2880" w:hanging="360"/>
+      </w:pPr>
+      <w:rPr>
+        <w:u w:val="none"/>
+      </w:rPr>
+    </w:lvl>
+    <w:lvl w:ilvl="4">
+      <w:start w:val="1"/>
+      <w:numFmt w:val="bullet"/>
+      <w:lvlText w:val="○"/>
+      <w:lvlJc w:val="left"/>
+      <w:pPr>
+        <w:ind w:left="3600" w:hanging="360"/>
+      </w:pPr>
+      <w:rPr>
+        <w:u w:val="none"/>
+      </w:rPr>
+    </w:lvl>
+    <w:lvl w:ilvl="5">
+      <w:start w:val="1"/>
+      <w:numFmt w:val="bullet"/>
+      <w:lvlText w:val="■"/>
+      <w:lvlJc w:val="left"/>
+      <w:pPr>
+        <w:ind w:left="4320" w:hanging="360"/>
+      </w:pPr>
+      <w:rPr>
+        <w:u w:val="none"/>
+      </w:rPr>
+    </w:lvl>
+    <w:lvl w:ilvl="6">
+      <w:start w:val="1"/>
+      <w:numFmt w:val="bullet"/>
+      <w:lvlText w:val="●"/>
+      <w:lvlJc w:val="left"/>
+      <w:pPr>
+        <w:ind w:left="5040" w:hanging="360"/>
+      </w:pPr>
+      <w:rPr>
+        <w:u w:val="none"/>
+      </w:rPr>
+    </w:lvl>
+    <w:lvl w:ilvl="7">
+      <w:start w:val="1"/>
+      <w:numFmt w:val="bullet"/>
+      <w:lvlText w:val="○"/>
+      <w:lvlJc w:val="left"/>
+      <w:pPr>
+        <w:ind w:left="5760" w:hanging="360"/>
+      </w:pPr>
+      <w:rPr>
+        <w:u w:val="none"/>
+      </w:rPr>
+    </w:lvl>
+    <w:lvl w:ilvl="8">
+      <w:start w:val="1"/>
+      <w:numFmt w:val="bullet"/>
+      <w:lvlText w:val="■"/>
+      <w:lvlJc w:val="left"/>
+      <w:pPr>
+        <w:ind w:left="6480" w:hanging="360"/>
+      </w:pPr>
+      <w:rPr>
+        <w:u w:val="none"/>
+      </w:rPr>
+    </w:lvl>
+  </w:abstractNum>
+  <w:abstractNum w:abstractNumId="10" w15:restartNumberingAfterBreak="0">
+    <w:nsid w:val="5AB053BC"/>
+    <w:multiLevelType w:val="multilevel"/>
+    <w:tmpl w:val="543A89F6"/>
+    <w:lvl w:ilvl="0">
+      <w:start w:val="1"/>
+      <w:numFmt w:val="bullet"/>
+      <w:lvlText w:val="●"/>
+      <w:lvlJc w:val="left"/>
+      <w:pPr>
+        <w:ind w:left="720" w:hanging="360"/>
+      </w:pPr>
+      <w:rPr>
+        <w:rFonts w:ascii="Arial" w:eastAsia="Arial" w:hAnsi="Arial" w:cs="Arial"/>
+        <w:color w:val="222222"/>
+        <w:sz w:val="18"/>
+        <w:szCs w:val="18"/>
+        <w:u w:val="none"/>
+      </w:rPr>
+    </w:lvl>
+    <w:lvl w:ilvl="1">
+      <w:start w:val="1"/>
+      <w:numFmt w:val="bullet"/>
+      <w:lvlText w:val="○"/>
+      <w:lvlJc w:val="left"/>
+      <w:pPr>
+        <w:ind w:left="1440" w:hanging="360"/>
+      </w:pPr>
+      <w:rPr>
+        <w:u w:val="none"/>
+      </w:rPr>
+    </w:lvl>
+    <w:lvl w:ilvl="2">
+      <w:start w:val="1"/>
+      <w:numFmt w:val="bullet"/>
+      <w:lvlText w:val="■"/>
+      <w:lvlJc w:val="left"/>
+      <w:pPr>
+        <w:ind w:left="2160" w:hanging="360"/>
+      </w:pPr>
+      <w:rPr>
+        <w:u w:val="none"/>
+      </w:rPr>
+    </w:lvl>
+    <w:lvl w:ilvl="3">
+      <w:start w:val="1"/>
+      <w:numFmt w:val="bullet"/>
+      <w:lvlText w:val="●"/>
+      <w:lvlJc w:val="left"/>
+      <w:pPr>
+        <w:ind w:left="2880" w:hanging="360"/>
+      </w:pPr>
+      <w:rPr>
+        <w:u w:val="none"/>
+      </w:rPr>
+    </w:lvl>
+    <w:lvl w:ilvl="4">
+      <w:start w:val="1"/>
+      <w:numFmt w:val="bullet"/>
+      <w:lvlText w:val="○"/>
+      <w:lvlJc w:val="left"/>
+      <w:pPr>
+        <w:ind w:left="3600" w:hanging="360"/>
+      </w:pPr>
+      <w:rPr>
+        <w:u w:val="none"/>
+      </w:rPr>
+    </w:lvl>
+    <w:lvl w:ilvl="5">
+      <w:start w:val="1"/>
+      <w:numFmt w:val="bullet"/>
+      <w:lvlText w:val="■"/>
+      <w:lvlJc w:val="left"/>
+      <w:pPr>
+        <w:ind w:left="4320" w:hanging="360"/>
+      </w:pPr>
+      <w:rPr>
+        <w:u w:val="none"/>
+      </w:rPr>
+    </w:lvl>
+    <w:lvl w:ilvl="6">
+      <w:start w:val="1"/>
+      <w:numFmt w:val="bullet"/>
+      <w:lvlText w:val="●"/>
+      <w:lvlJc w:val="left"/>
+      <w:pPr>
+        <w:ind w:left="5040" w:hanging="360"/>
+      </w:pPr>
+      <w:rPr>
+        <w:u w:val="none"/>
+      </w:rPr>
+    </w:lvl>
+    <w:lvl w:ilvl="7">
+      <w:start w:val="1"/>
+      <w:numFmt w:val="bullet"/>
+      <w:lvlText w:val="○"/>
+      <w:lvlJc w:val="left"/>
+      <w:pPr>
+        <w:ind w:left="5760" w:hanging="360"/>
+      </w:pPr>
+      <w:rPr>
+        <w:u w:val="none"/>
+      </w:rPr>
+    </w:lvl>
+    <w:lvl w:ilvl="8">
+      <w:start w:val="1"/>
+      <w:numFmt w:val="bullet"/>
+      <w:lvlText w:val="■"/>
+      <w:lvlJc w:val="left"/>
+      <w:pPr>
+        <w:ind w:left="6480" w:hanging="360"/>
+      </w:pPr>
+      <w:rPr>
+        <w:u w:val="none"/>
+      </w:rPr>
+    </w:lvl>
+  </w:abstractNum>
+  <w:abstractNum w:abstractNumId="11" w15:restartNumberingAfterBreak="0">
     <w:nsid w:val="5E15253E"/>
     <w:multiLevelType w:val="multilevel"/>
     <w:tmpl w:val="C7163F46"/>
@@ -1270,19 +2275,24 @@
       </w:rPr>
     </w:lvl>
   </w:abstractNum>
-  <w:abstractNum w:abstractNumId="7" w15:restartNumberingAfterBreak="0">
-    <w:nsid w:val="63404B0D"/>
+  <w:abstractNum w:abstractNumId="12" w15:restartNumberingAfterBreak="0">
+    <w:nsid w:val="5E2A2A23"/>
     <w:multiLevelType w:val="multilevel"/>
-    <w:tmpl w:val="0338CF10"/>
+    <w:tmpl w:val="72824846"/>
     <w:lvl w:ilvl="0">
       <w:start w:val="1"/>
       <w:numFmt w:val="bullet"/>
+      <w:pStyle w:val="CLList"/>
       <w:lvlText w:val="●"/>
       <w:lvlJc w:val="left"/>
       <w:pPr>
         <w:ind w:left="720" w:hanging="360"/>
       </w:pPr>
       <w:rPr>
+        <w:rFonts w:ascii="Arial" w:eastAsia="Arial" w:hAnsi="Arial" w:cs="Arial"/>
+        <w:color w:val="222222"/>
+        <w:sz w:val="18"/>
+        <w:szCs w:val="18"/>
         <w:u w:val="none"/>
       </w:rPr>
     </w:lvl>
@@ -1383,10 +2393,10 @@
       </w:rPr>
     </w:lvl>
   </w:abstractNum>
-  <w:abstractNum w:abstractNumId="8" w15:restartNumberingAfterBreak="0">
-    <w:nsid w:val="7A310F61"/>
+  <w:abstractNum w:abstractNumId="13" w15:restartNumberingAfterBreak="0">
+    <w:nsid w:val="642A6979"/>
     <w:multiLevelType w:val="multilevel"/>
-    <w:tmpl w:val="6E8A4660"/>
+    <w:tmpl w:val="13203892"/>
     <w:lvl w:ilvl="0">
       <w:start w:val="1"/>
       <w:numFmt w:val="bullet"/>
@@ -1496,50 +2506,185 @@
       </w:rPr>
     </w:lvl>
   </w:abstractNum>
-  <w:num w:numId="1">
+  <w:abstractNum w:abstractNumId="14" w15:restartNumberingAfterBreak="0">
+    <w:nsid w:val="72FB54AF"/>
+    <w:multiLevelType w:val="multilevel"/>
+    <w:tmpl w:val="14880D64"/>
+    <w:lvl w:ilvl="0">
+      <w:start w:val="1"/>
+      <w:numFmt w:val="bullet"/>
+      <w:lvlText w:val="●"/>
+      <w:lvlJc w:val="left"/>
+      <w:pPr>
+        <w:ind w:left="720" w:hanging="360"/>
+      </w:pPr>
+      <w:rPr>
+        <w:rFonts w:ascii="Arial" w:eastAsia="Arial" w:hAnsi="Arial" w:cs="Arial"/>
+        <w:color w:val="222222"/>
+        <w:sz w:val="18"/>
+        <w:szCs w:val="18"/>
+        <w:u w:val="none"/>
+      </w:rPr>
+    </w:lvl>
+    <w:lvl w:ilvl="1">
+      <w:start w:val="1"/>
+      <w:numFmt w:val="bullet"/>
+      <w:lvlText w:val="○"/>
+      <w:lvlJc w:val="left"/>
+      <w:pPr>
+        <w:ind w:left="1440" w:hanging="360"/>
+      </w:pPr>
+      <w:rPr>
+        <w:u w:val="none"/>
+      </w:rPr>
+    </w:lvl>
+    <w:lvl w:ilvl="2">
+      <w:start w:val="1"/>
+      <w:numFmt w:val="bullet"/>
+      <w:lvlText w:val="■"/>
+      <w:lvlJc w:val="left"/>
+      <w:pPr>
+        <w:ind w:left="2160" w:hanging="360"/>
+      </w:pPr>
+      <w:rPr>
+        <w:u w:val="none"/>
+      </w:rPr>
+    </w:lvl>
+    <w:lvl w:ilvl="3">
+      <w:start w:val="1"/>
+      <w:numFmt w:val="bullet"/>
+      <w:lvlText w:val="●"/>
+      <w:lvlJc w:val="left"/>
+      <w:pPr>
+        <w:ind w:left="2880" w:hanging="360"/>
+      </w:pPr>
+      <w:rPr>
+        <w:u w:val="none"/>
+      </w:rPr>
+    </w:lvl>
+    <w:lvl w:ilvl="4">
+      <w:start w:val="1"/>
+      <w:numFmt w:val="bullet"/>
+      <w:lvlText w:val="○"/>
+      <w:lvlJc w:val="left"/>
+      <w:pPr>
+        <w:ind w:left="3600" w:hanging="360"/>
+      </w:pPr>
+      <w:rPr>
+        <w:u w:val="none"/>
+      </w:rPr>
+    </w:lvl>
+    <w:lvl w:ilvl="5">
+      <w:start w:val="1"/>
+      <w:numFmt w:val="bullet"/>
+      <w:lvlText w:val="■"/>
+      <w:lvlJc w:val="left"/>
+      <w:pPr>
+        <w:ind w:left="4320" w:hanging="360"/>
+      </w:pPr>
+      <w:rPr>
+        <w:u w:val="none"/>
+      </w:rPr>
+    </w:lvl>
+    <w:lvl w:ilvl="6">
+      <w:start w:val="1"/>
+      <w:numFmt w:val="bullet"/>
+      <w:lvlText w:val="●"/>
+      <w:lvlJc w:val="left"/>
+      <w:pPr>
+        <w:ind w:left="5040" w:hanging="360"/>
+      </w:pPr>
+      <w:rPr>
+        <w:u w:val="none"/>
+      </w:rPr>
+    </w:lvl>
+    <w:lvl w:ilvl="7">
+      <w:start w:val="1"/>
+      <w:numFmt w:val="bullet"/>
+      <w:lvlText w:val="○"/>
+      <w:lvlJc w:val="left"/>
+      <w:pPr>
+        <w:ind w:left="5760" w:hanging="360"/>
+      </w:pPr>
+      <w:rPr>
+        <w:u w:val="none"/>
+      </w:rPr>
+    </w:lvl>
+    <w:lvl w:ilvl="8">
+      <w:start w:val="1"/>
+      <w:numFmt w:val="bullet"/>
+      <w:lvlText w:val="■"/>
+      <w:lvlJc w:val="left"/>
+      <w:pPr>
+        <w:ind w:left="6480" w:hanging="360"/>
+      </w:pPr>
+      <w:rPr>
+        <w:u w:val="none"/>
+      </w:rPr>
+    </w:lvl>
+  </w:abstractNum>
+  <w:num w:numId="1" w16cid:durableId="297807642">
+    <w:abstractNumId w:val="9"/>
+  </w:num>
+  <w:num w:numId="2" w16cid:durableId="1439763518">
+    <w:abstractNumId w:val="12"/>
+  </w:num>
+  <w:num w:numId="3" w16cid:durableId="531697616">
+    <w:abstractNumId w:val="4"/>
+  </w:num>
+  <w:num w:numId="4" w16cid:durableId="1000427996">
+    <w:abstractNumId w:val="14"/>
+  </w:num>
+  <w:num w:numId="5" w16cid:durableId="182787247">
+    <w:abstractNumId w:val="6"/>
+  </w:num>
+  <w:num w:numId="6" w16cid:durableId="968517354">
+    <w:abstractNumId w:val="8"/>
+  </w:num>
+  <w:num w:numId="7" w16cid:durableId="785126654">
+    <w:abstractNumId w:val="10"/>
+  </w:num>
+  <w:num w:numId="8" w16cid:durableId="478032960">
+    <w:abstractNumId w:val="13"/>
+  </w:num>
+  <w:num w:numId="9" w16cid:durableId="941956971">
+    <w:abstractNumId w:val="0"/>
+  </w:num>
+  <w:num w:numId="10" w16cid:durableId="677125024">
+    <w:abstractNumId w:val="2"/>
+  </w:num>
+  <w:num w:numId="11" w16cid:durableId="91516773">
+    <w:abstractNumId w:val="1"/>
+  </w:num>
+  <w:num w:numId="12" w16cid:durableId="2044331386">
+    <w:abstractNumId w:val="7"/>
+  </w:num>
+  <w:num w:numId="13" w16cid:durableId="140510690">
+    <w:abstractNumId w:val="5"/>
+  </w:num>
+  <w:num w:numId="14" w16cid:durableId="1090392928">
     <w:abstractNumId w:val="3"/>
   </w:num>
-  <w:num w:numId="2">
-    <w:abstractNumId w:val="5"/>
-  </w:num>
-  <w:num w:numId="3">
-    <w:abstractNumId w:val="1"/>
-  </w:num>
-  <w:num w:numId="4">
-    <w:abstractNumId w:val="8"/>
-  </w:num>
-  <w:num w:numId="5">
-    <w:abstractNumId w:val="0"/>
-  </w:num>
-  <w:num w:numId="6">
-    <w:abstractNumId w:val="7"/>
-  </w:num>
-  <w:num w:numId="7">
-    <w:abstractNumId w:val="2"/>
-  </w:num>
-  <w:num w:numId="8">
-    <w:abstractNumId w:val="4"/>
-  </w:num>
-  <w:num w:numId="9">
-    <w:abstractNumId w:val="6"/>
+  <w:num w:numId="15" w16cid:durableId="1082337093">
+    <w:abstractNumId w:val="11"/>
   </w:num>
 </w:numbering>
 </file>
 
 <file path=word/styles.xml><?xml version="1.0" encoding="utf-8"?>
-<w:styles xmlns:mc="http://schemas.openxmlformats.org/markup-compatibility/2006" xmlns:r="http://schemas.openxmlformats.org/officeDocument/2006/relationships" xmlns:w="http://schemas.openxmlformats.org/wordprocessingml/2006/main" xmlns:w14="http://schemas.microsoft.com/office/word/2010/wordml" xmlns:w15="http://schemas.microsoft.com/office/word/2012/wordml" xmlns:w16se="http://schemas.microsoft.com/office/word/2015/wordml/symex" mc:Ignorable="w14 w15 w16se">
+<w:styles xmlns:mc="http://schemas.openxmlformats.org/markup-compatibility/2006" xmlns:r="http://schemas.openxmlformats.org/officeDocument/2006/relationships" xmlns:w="http://schemas.openxmlformats.org/wordprocessingml/2006/main" xmlns:w14="http://schemas.microsoft.com/office/word/2010/wordml" xmlns:w15="http://schemas.microsoft.com/office/word/2012/wordml" xmlns:w16cex="http://schemas.microsoft.com/office/word/2018/wordml/cex" xmlns:w16cid="http://schemas.microsoft.com/office/word/2016/wordml/cid" xmlns:w16="http://schemas.microsoft.com/office/word/2018/wordml" xmlns:w16du="http://schemas.microsoft.com/office/word/2023/wordml/word16du" xmlns:w16sdtdh="http://schemas.microsoft.com/office/word/2020/wordml/sdtdatahash" xmlns:w16se="http://schemas.microsoft.com/office/word/2015/wordml/symex" mc:Ignorable="w14 w15 w16se w16cid w16 w16cex w16sdtdh w16du">
   <w:docDefaults>
     <w:rPrDefault>
       <w:rPr>
         <w:rFonts w:ascii="Calibri" w:eastAsia="Calibri" w:hAnsi="Calibri" w:cs="Calibri"/>
-        <w:sz w:val="22"/>
-        <w:szCs w:val="22"/>
+        <w:sz w:val="24"/>
+        <w:szCs w:val="24"/>
         <w:lang w:val="en-US" w:eastAsia="en-US" w:bidi="ar-SA"/>
       </w:rPr>
     </w:rPrDefault>
     <w:pPrDefault/>
   </w:docDefaults>
-  <w:latentStyles w:defLockedState="0" w:defUIPriority="99" w:defSemiHidden="0" w:defUnhideWhenUsed="0" w:defQFormat="0" w:count="371">
+  <w:latentStyles w:defLockedState="0" w:defUIPriority="99" w:defSemiHidden="0" w:defUnhideWhenUsed="0" w:defQFormat="0" w:count="376">
     <w:lsdException w:name="Normal" w:uiPriority="0" w:qFormat="1"/>
     <w:lsdException w:name="heading 1" w:uiPriority="9" w:qFormat="1"/>
     <w:lsdException w:name="heading 2" w:semiHidden="1" w:uiPriority="9" w:unhideWhenUsed="1" w:qFormat="1"/>
@@ -1911,10 +3056,16 @@
     <w:lsdException w:name="List Table 5 Dark Accent 6" w:uiPriority="50"/>
     <w:lsdException w:name="List Table 6 Colorful Accent 6" w:uiPriority="51"/>
     <w:lsdException w:name="List Table 7 Colorful Accent 6" w:uiPriority="52"/>
+    <w:lsdException w:name="Mention" w:semiHidden="1" w:unhideWhenUsed="1"/>
+    <w:lsdException w:name="Smart Hyperlink" w:semiHidden="1" w:unhideWhenUsed="1"/>
+    <w:lsdException w:name="Hashtag" w:semiHidden="1" w:unhideWhenUsed="1"/>
+    <w:lsdException w:name="Unresolved Mention" w:semiHidden="1" w:unhideWhenUsed="1"/>
+    <w:lsdException w:name="Smart Link" w:semiHidden="1" w:unhideWhenUsed="1"/>
   </w:latentStyles>
   <w:style w:type="paragraph" w:default="1" w:styleId="Normal">
     <w:name w:val="Normal"/>
-    <w:rsid w:val="0099790F"/>
+    <w:qFormat/>
+    <w:rsid w:val="00D10466"/>
   </w:style>
   <w:style w:type="paragraph" w:styleId="Heading1">
     <w:name w:val="heading 1"/>
@@ -1941,35 +3092,47 @@
     <w:name w:val="heading 2"/>
     <w:basedOn w:val="Normal"/>
     <w:next w:val="Normal"/>
+    <w:link w:val="Heading2Char"/>
+    <w:uiPriority w:val="9"/>
+    <w:unhideWhenUsed/>
+    <w:qFormat/>
+    <w:rsid w:val="00C23CE1"/>
     <w:pPr>
-      <w:keepNext/>
-      <w:keepLines/>
-      <w:spacing w:before="240" w:after="160" w:line="257" w:lineRule="auto"/>
+      <w:spacing w:after="120"/>
       <w:outlineLvl w:val="1"/>
     </w:pPr>
     <w:rPr>
       <w:b/>
+      <w:sz w:val="28"/>
     </w:rPr>
   </w:style>
   <w:style w:type="paragraph" w:styleId="Heading3">
     <w:name w:val="heading 3"/>
     <w:basedOn w:val="Normal"/>
     <w:next w:val="Normal"/>
+    <w:uiPriority w:val="9"/>
+    <w:unhideWhenUsed/>
+    <w:qFormat/>
     <w:pPr>
       <w:keepNext/>
       <w:keepLines/>
-      <w:shd w:val="clear" w:color="auto" w:fill="FFFFFF"/>
-      <w:spacing w:after="280" w:line="276" w:lineRule="auto"/>
+      <w:spacing w:after="160" w:line="256" w:lineRule="auto"/>
       <w:outlineLvl w:val="2"/>
     </w:pPr>
     <w:rPr>
-      <w:u w:val="single"/>
+      <w:b/>
+      <w:color w:val="222222"/>
+      <w:highlight w:val="white"/>
     </w:rPr>
   </w:style>
   <w:style w:type="paragraph" w:styleId="Heading4">
     <w:name w:val="heading 4"/>
     <w:basedOn w:val="Normal"/>
     <w:next w:val="Normal"/>
+    <w:uiPriority w:val="9"/>
+    <w:semiHidden/>
+    <w:unhideWhenUsed/>
+    <w:qFormat/>
     <w:pPr>
       <w:keepNext/>
       <w:keepLines/>
@@ -1978,14 +3141,16 @@
     </w:pPr>
     <w:rPr>
       <w:b/>
-      <w:sz w:val="24"/>
-      <w:szCs w:val="24"/>
     </w:rPr>
   </w:style>
   <w:style w:type="paragraph" w:styleId="Heading5">
     <w:name w:val="heading 5"/>
     <w:basedOn w:val="Normal"/>
     <w:next w:val="Normal"/>
+    <w:uiPriority w:val="9"/>
+    <w:semiHidden/>
+    <w:unhideWhenUsed/>
+    <w:qFormat/>
     <w:pPr>
       <w:keepNext/>
       <w:keepLines/>
@@ -2000,6 +3165,10 @@
     <w:name w:val="heading 6"/>
     <w:basedOn w:val="Normal"/>
     <w:next w:val="Normal"/>
+    <w:uiPriority w:val="9"/>
+    <w:semiHidden/>
+    <w:unhideWhenUsed/>
+    <w:qFormat/>
     <w:pPr>
       <w:keepNext/>
       <w:keepLines/>
@@ -2078,11 +3247,7 @@
       <w:numPr>
         <w:numId w:val="1"/>
       </w:numPr>
-      <w:tabs>
-        <w:tab w:val="num" w:pos="360"/>
-      </w:tabs>
       <w:spacing w:after="160" w:line="256" w:lineRule="auto"/>
-      <w:ind w:left="0" w:firstLine="0"/>
       <w:contextualSpacing/>
     </w:pPr>
   </w:style>
@@ -2095,11 +3260,7 @@
       <w:numPr>
         <w:numId w:val="2"/>
       </w:numPr>
-      <w:tabs>
-        <w:tab w:val="num" w:pos="360"/>
-      </w:tabs>
       <w:spacing w:line="257" w:lineRule="auto"/>
-      <w:ind w:firstLine="0"/>
       <w:contextualSpacing/>
     </w:pPr>
   </w:style>
@@ -2121,17 +3282,11 @@
   </w:style>
   <w:style w:type="paragraph" w:customStyle="1" w:styleId="CLTitle">
     <w:name w:val="CL Title"/>
+    <w:basedOn w:val="CLHeading"/>
     <w:next w:val="CLNormal"/>
     <w:qFormat/>
-    <w:rsid w:val="00B743B7"/>
-    <w:pPr>
-      <w:spacing w:line="257" w:lineRule="auto"/>
-    </w:pPr>
+    <w:rsid w:val="00875F78"/>
     <w:rPr>
-      <w:rFonts w:cs="Times New Roman"/>
-      <w:b/>
-      <w:spacing w:val="-10"/>
-      <w:kern w:val="28"/>
       <w:sz w:val="32"/>
       <w:szCs w:val="32"/>
     </w:rPr>
@@ -2178,7 +3333,7 @@
     <w:basedOn w:val="DefaultParagraphFont"/>
     <w:uiPriority w:val="99"/>
     <w:unhideWhenUsed/>
-    <w:rsid w:val="00A254BE"/>
+    <w:rsid w:val="00D91735"/>
     <w:rPr>
       <w:color w:val="0563C1" w:themeColor="hyperlink"/>
       <w:u w:val="single"/>
@@ -2188,6 +3343,8 @@
     <w:name w:val="Subtitle"/>
     <w:basedOn w:val="Normal"/>
     <w:next w:val="Normal"/>
+    <w:uiPriority w:val="11"/>
+    <w:qFormat/>
     <w:pPr>
       <w:keepNext/>
       <w:keepLines/>
@@ -2199,6 +3356,49 @@
       <w:color w:val="666666"/>
       <w:sz w:val="48"/>
       <w:szCs w:val="48"/>
+    </w:rPr>
+  </w:style>
+  <w:style w:type="paragraph" w:customStyle="1" w:styleId="StealthH2">
+    <w:name w:val="Stealth H2"/>
+    <w:basedOn w:val="Heading2"/>
+    <w:link w:val="StealthH2Char"/>
+    <w:qFormat/>
+    <w:rsid w:val="003D52DF"/>
+    <w:rPr>
+      <w:b w:val="0"/>
+    </w:rPr>
+  </w:style>
+  <w:style w:type="character" w:customStyle="1" w:styleId="Heading2Char">
+    <w:name w:val="Heading 2 Char"/>
+    <w:basedOn w:val="DefaultParagraphFont"/>
+    <w:link w:val="Heading2"/>
+    <w:uiPriority w:val="9"/>
+    <w:rsid w:val="00C23CE1"/>
+    <w:rPr>
+      <w:b/>
+      <w:sz w:val="28"/>
+    </w:rPr>
+  </w:style>
+  <w:style w:type="character" w:customStyle="1" w:styleId="StealthH2Char">
+    <w:name w:val="Stealth H2 Char"/>
+    <w:basedOn w:val="Heading2Char"/>
+    <w:link w:val="StealthH2"/>
+    <w:rsid w:val="003D52DF"/>
+    <w:rPr>
+      <w:b w:val="0"/>
+      <w:sz w:val="28"/>
+    </w:rPr>
+  </w:style>
+  <w:style w:type="character" w:styleId="UnresolvedMention">
+    <w:name w:val="Unresolved Mention"/>
+    <w:basedOn w:val="DefaultParagraphFont"/>
+    <w:uiPriority w:val="99"/>
+    <w:semiHidden/>
+    <w:unhideWhenUsed/>
+    <w:rsid w:val="00AA79B9"/>
+    <w:rPr>
+      <w:color w:val="605E5C"/>
+      <w:shd w:val="clear" w:color="auto" w:fill="E1DFDD"/>
     </w:rPr>
   </w:style>
 </w:styles>
@@ -2500,12 +3700,24 @@
 </file>
 
 <file path=customXml/item1.xml><?xml version="1.0" encoding="utf-8"?>
+<b:Sources xmlns:b="http://schemas.openxmlformats.org/officeDocument/2006/bibliography" xmlns="http://schemas.openxmlformats.org/officeDocument/2006/bibliography" SelectedStyle="\APASixthEditionOfficeOnline.xsl" StyleName="APA" Version="6"/>
+</file>
+
+<file path=customXml/item2.xml><?xml version="1.0" encoding="utf-8"?>
 <go:gDocsCustomXmlDataStorage xmlns:go="http://customooxmlschemas.google.com/" xmlns:r="http://schemas.openxmlformats.org/officeDocument/2006/relationships" uri="GoogleDocsCustomDataVersion2">
-  <go:docsCustomData xmlns:go="http://customooxmlschemas.google.com/" roundtripDataSignature="AMtx7mhgGgNaWOgJEgy9PfaKC8k3JtYuXg==">CgMxLjAyCGguZ2pkZ3hzMg5oLnRpcnpjbm1hazljbzIOaC5jcnVrYzJ3b3JhOGEyDmguaGF6Z3c3eGtyMXowMg1oLmowMTV6ZWRncmp0Mg5oLjg4cjZtNW5jeDJ4ODIOaC52Y3RhZjFtaGhkdTAyDmgubDRjYzQ0a2RmZTlsMg5oLnRxcjJ2azlhcjFuYjIOaC5xc3d3NjA3OTVwOXAyDmguNzlkeHNkZHIzbXpiMg5oLmFrdG5scnY1dXJ6djIOaC50ZzN3dHczd3VvbXEyDmguY2g3MWk1dDJucDBuMg5oLnI3a3B5bHVheDJ4YzIOaC5pN2R1cmhuMmxibm8yDmguZ3Z6NTBhamNhZDdkOAByITFhNVZzM2hHQjFrTmZBWURYSXBqZEtVUlFseEpfeGhZVw==</go:docsCustomData>
+  <go:docsCustomData xmlns:go="http://customooxmlschemas.google.com/" roundtripDataSignature="AMtx7mjac1FaFv6WV3g0GhcUIQ9kG0o+yg==">CgMxLjAyDmgubjh0aHd2ZHFzMTk0MghoLmdqZGd4czIOaC56N2hubnB1aWk1NDkyDWguc3hkdG9pMzhvYmkyDmguNWY0ZXAwcWVlOXRlMg5oLmVqdDhyOXF0bXp6djIOaC4yOWpnN3o3Y2I3bGIyDmguanM4cTNwM3I0eDZjMg5oLnYzbTFuaXhkbzBwejIOaC5wZzd4dGp6Y2t3dWkyDmgueTE0MHhvdmdnYml0Mg5oLjRocjAxMWhrOXVyNjIOaC5xMTI4N2VvNmMyd24yDmguODY5YjBrbWEwNmtsMg5oLm1hczdybXljNW82ejgAciExV3BDbUx3RGV0a2poVzFWLUZiZXdyanhaTmV2Wm8tWm0=</go:docsCustomData>
 </go:gDocsCustomXmlDataStorage>
 </file>
 
 <file path=customXml/itemProps1.xml><?xml version="1.0" encoding="utf-8"?>
+<ds:datastoreItem xmlns:ds="http://schemas.openxmlformats.org/officeDocument/2006/customXml" ds:itemID="{9126256C-08B8-4D89-9FAD-32F89A54DEB8}">
+  <ds:schemaRefs>
+    <ds:schemaRef ds:uri="http://schemas.openxmlformats.org/officeDocument/2006/bibliography"/>
+  </ds:schemaRefs>
+</ds:datastoreItem>
+</file>
+
+<file path=customXml/itemProps2.xml><?xml version="1.0" encoding="utf-8"?>
 <ds:datastoreItem xmlns:ds="http://schemas.openxmlformats.org/officeDocument/2006/customXml" ds:itemID="{11111111-1234-1234-1234-123412341234}">
   <ds:schemaRefs>
     <ds:schemaRef ds:uri="http://customooxmlschemas.google.com/"/>

</xml_diff>